<commit_message>
atualizacao anexoII e relatorio financeiro
</commit_message>
<xml_diff>
--- a/galleriafinancas/src/resource/AquisicaoCCI.docx
+++ b/galleriafinancas/src/resource/AquisicaoCCI.docx
@@ -1374,21 +1374,26 @@
               <w:spacing w:line="288" w:lineRule="auto"/>
             </w:pPr>
             <w:proofErr w:type="spellStart"/>
+            <w:proofErr w:type="gramStart"/>
             <w:r>
               <w:t>itbiValor</w:t>
             </w:r>
             <w:proofErr w:type="spellEnd"/>
+            <w:proofErr w:type="gramEnd"/>
             <w:r>
               <w:t xml:space="preserve"> </w:t>
             </w:r>
             <w:r>
-              <w:t xml:space="preserve"> </w:t>
-            </w:r>
-            <w:r>
-              <w:t>(ExtensoItbiValor)</w:t>
-            </w:r>
-            <w:bookmarkStart w:id="1" w:name="_GoBack"/>
-            <w:bookmarkEnd w:id="1"/>
+              <w:t>(</w:t>
+            </w:r>
+            <w:proofErr w:type="spellStart"/>
+            <w:r>
+              <w:t>ExtensoItbiValor</w:t>
+            </w:r>
+            <w:proofErr w:type="spellEnd"/>
+            <w:r>
+              <w:t>)</w:t>
+            </w:r>
           </w:p>
         </w:tc>
       </w:tr>
@@ -1448,11 +1453,16 @@
               <w:t>custasCartorariasValor</w:t>
             </w:r>
             <w:proofErr w:type="spellEnd"/>
-            <w:r>
-              <w:t xml:space="preserve">  (</w:t>
+            <w:proofErr w:type="gramEnd"/>
+            <w:r>
+              <w:t xml:space="preserve"> </w:t>
+            </w:r>
+            <w:bookmarkStart w:id="1" w:name="_GoBack"/>
+            <w:bookmarkEnd w:id="1"/>
+            <w:r>
+              <w:t>(</w:t>
             </w:r>
             <w:proofErr w:type="spellStart"/>
-            <w:proofErr w:type="gramEnd"/>
             <w:r>
               <w:t>ExtensoCustasCartorariasValor</w:t>
             </w:r>
@@ -25105,7 +25115,7 @@
 </file>
 
 <file path=customXml/itemProps1.xml><?xml version="1.0" encoding="utf-8"?>
-<ds:datastoreItem xmlns:ds="http://schemas.openxmlformats.org/officeDocument/2006/customXml" ds:itemID="{8DC23944-2A82-4CF5-BD5C-818F1395D8DF}">
+<ds:datastoreItem xmlns:ds="http://schemas.openxmlformats.org/officeDocument/2006/customXml" ds:itemID="{32299C75-2254-454A-B503-E2433DAD2D60}">
   <ds:schemaRefs>
     <ds:schemaRef ds:uri="http://schemas.openxmlformats.org/officeDocument/2006/bibliography"/>
   </ds:schemaRefs>

</xml_diff>

<commit_message>
0 #SIS-159# documento novo (cci financiamento) inserido banco na lista
</commit_message>
<xml_diff>
--- a/galleriafinancas/src/resource/AquisicaoCCI.docx
+++ b/galleriafinancas/src/resource/AquisicaoCCI.docx
@@ -344,8 +344,13 @@
               <w:spacing w:line="288" w:lineRule="auto"/>
               <w:jc w:val="both"/>
             </w:pPr>
-            <w:r>
-              <w:t>denominado (</w:t>
+            <w:proofErr w:type="gramStart"/>
+            <w:r>
+              <w:t>denominado</w:t>
+            </w:r>
+            <w:proofErr w:type="gramEnd"/>
+            <w:r>
+              <w:t xml:space="preserve"> (</w:t>
             </w:r>
             <w:r>
               <w:t xml:space="preserve">s) simplesmente </w:t>
@@ -788,13 +793,10 @@
               <w:rPr>
                 <w:b/>
               </w:rPr>
-              <w:t xml:space="preserve">BMP MONEY PLUS SOCIEDADE DE CRÉDITO DIRETO S.A., </w:t>
-            </w:r>
-            <w:r>
-              <w:t>instituição financeira, inscrita no CNPJ/MF sob nº 34.337.707/0001-00, com sede na Av. Paulista, 1765, 1º Andar, CEP 01311-200, São Paulo, SP, neste ato, representada na forma do seu Estatuto Social</w:t>
-            </w:r>
-            <w:r>
-              <w:t>, doravante identificada simplesmente como CREDORA.</w:t>
+              <w:t>BMP SOCIEDADE DE CRÉDITO DIRETO S. A</w:t>
+            </w:r>
+            <w:r>
+              <w:t>, instituição financeira, inscrita no CNPJ/MF sob nº 34.337.707/0001-00, com sede na Av. Paulista, 1765, 1º Andar, CEP 01311-200, São Paulo, SP e atos constitutivos registrados no NIRE nº 35300539117, datados de 20 de outubro de 2022, cujo artigo 6º do Capítulo III dispõe acerca dos poderes de Administração da Sociedade Anônima, neste ato representada por seu Diretor Presidente CARLOS EDUARDO BENITEZ, brasileiro, casado sob regime da comunhão parcial de bens, empresário, natural de São Paulo, Estado de São Paulo, nascido em 27/02/1971, portador da Cédula de identidade RG 14.763.657-7 SSP/SP, inscrito no CPF/MF sob o nº 165.833.928-28, residente e domiciliado nesta capital do Estado de São Paulo, a Rua Tabapuã nº 266 – Bloco 2 Apto 73 – Itaim Bibi – São Paulo – SP, CEP 04533-908 e DANIEL CARLOS CESARINO, brasileiro, separado judicialmente, empresário, natural de São Paulo, Estado de São Paulo, nascido em 22/09/1977, portador da Cédula de identidade RG 23.408.358-X SSP/SP, inscrito no CPF/MF sob o nº 172.591.518-97, residente e domiciliado nesta capital do Estado de São Paulo, a Rua Ministro Nelson Sampaio, nº 231, Apto 112, Vila Cruzeiro – São Paulo – SP, CEP 04727-120, doravante identificada simplesmente como CREDORA</w:t>
             </w:r>
           </w:p>
         </w:tc>
@@ -895,6 +897,7 @@
               </w:rPr>
             </w:pPr>
             <w:proofErr w:type="spellStart"/>
+            <w:proofErr w:type="gramStart"/>
             <w:r>
               <w:rPr>
                 <w:b/>
@@ -902,6 +905,7 @@
               <w:t>precoVendaCompra</w:t>
             </w:r>
             <w:proofErr w:type="spellEnd"/>
+            <w:proofErr w:type="gramEnd"/>
             <w:r>
               <w:rPr>
                 <w:b/>
@@ -1102,6 +1106,7 @@
               </w:rPr>
             </w:pPr>
             <w:proofErr w:type="spellStart"/>
+            <w:proofErr w:type="gramStart"/>
             <w:r>
               <w:rPr>
                 <w:b/>
@@ -1109,6 +1114,7 @@
               <w:t>valorCredito</w:t>
             </w:r>
             <w:proofErr w:type="spellEnd"/>
+            <w:proofErr w:type="gramEnd"/>
             <w:r>
               <w:rPr>
                 <w:b/>
@@ -1218,10 +1224,12 @@
               <w:spacing w:line="288" w:lineRule="auto"/>
             </w:pPr>
             <w:proofErr w:type="spellStart"/>
+            <w:proofErr w:type="gramStart"/>
             <w:r>
               <w:t>valorIOF</w:t>
             </w:r>
             <w:proofErr w:type="spellEnd"/>
+            <w:proofErr w:type="gramEnd"/>
             <w:r>
               <w:t xml:space="preserve"> (</w:t>
             </w:r>
@@ -1289,10 +1297,12 @@
               <w:spacing w:line="288" w:lineRule="auto"/>
             </w:pPr>
             <w:proofErr w:type="spellStart"/>
+            <w:proofErr w:type="gramStart"/>
             <w:r>
               <w:t>custoEmissao</w:t>
             </w:r>
             <w:proofErr w:type="spellEnd"/>
+            <w:proofErr w:type="gramEnd"/>
             <w:r>
               <w:t xml:space="preserve"> (</w:t>
             </w:r>
@@ -1361,10 +1371,12 @@
               <w:spacing w:line="288" w:lineRule="auto"/>
             </w:pPr>
             <w:proofErr w:type="spellStart"/>
+            <w:proofErr w:type="gramStart"/>
             <w:r>
               <w:t>itbiValor</w:t>
             </w:r>
             <w:proofErr w:type="spellEnd"/>
+            <w:proofErr w:type="gramEnd"/>
             <w:r>
               <w:t xml:space="preserve"> </w:t>
             </w:r>
@@ -1433,10 +1445,12 @@
               </w:rPr>
             </w:pPr>
             <w:proofErr w:type="spellStart"/>
+            <w:proofErr w:type="gramStart"/>
             <w:r>
               <w:t>custasCartorariasValor</w:t>
             </w:r>
             <w:proofErr w:type="spellEnd"/>
+            <w:proofErr w:type="gramEnd"/>
             <w:r>
               <w:t xml:space="preserve"> </w:t>
             </w:r>
@@ -1477,7 +1491,6 @@
               <w:jc w:val="both"/>
             </w:pPr>
             <w:r>
-              <w:lastRenderedPageBreak/>
               <w:t>A.</w:t>
             </w:r>
             <w:r>
@@ -1523,6 +1536,7 @@
               <w:pStyle w:val="Default"/>
             </w:pPr>
             <w:proofErr w:type="spellStart"/>
+            <w:proofErr w:type="gramStart"/>
             <w:r>
               <w:rPr>
                 <w:color w:val="000000" w:themeColor="text1"/>
@@ -1532,6 +1546,7 @@
               <w:t>valorDespesas</w:t>
             </w:r>
             <w:proofErr w:type="spellEnd"/>
+            <w:proofErr w:type="gramEnd"/>
             <w:r>
               <w:rPr>
                 <w:color w:val="000000" w:themeColor="text1"/>
@@ -1628,6 +1643,7 @@
               </w:rPr>
             </w:pPr>
             <w:proofErr w:type="spellStart"/>
+            <w:proofErr w:type="gramStart"/>
             <w:r>
               <w:rPr>
                 <w:color w:val="000000" w:themeColor="text1"/>
@@ -1637,6 +1653,7 @@
               <w:t>valorLiquidoCredito</w:t>
             </w:r>
             <w:proofErr w:type="spellEnd"/>
+            <w:proofErr w:type="gramEnd"/>
             <w:r>
               <w:rPr>
                 <w:color w:val="000000" w:themeColor="text1"/>
@@ -1874,6 +1891,7 @@
             <w:r>
               <w:t>Conta corrente (</w:t>
             </w:r>
+            <w:proofErr w:type="gramStart"/>
             <w:r>
               <w:t>x</w:t>
             </w:r>
@@ -1881,7 +1899,11 @@
               <w:t xml:space="preserve">)  </w:t>
             </w:r>
             <w:r>
-              <w:t xml:space="preserve"> ou   </w:t>
+              <w:t xml:space="preserve"> </w:t>
+            </w:r>
+            <w:proofErr w:type="gramEnd"/>
+            <w:r>
+              <w:t xml:space="preserve">ou   </w:t>
             </w:r>
             <w:r>
               <w:t>Conta Poupança ()</w:t>
@@ -2225,11 +2247,19 @@
               </w:rPr>
               <w:t xml:space="preserve"> </w:t>
             </w:r>
+            <w:proofErr w:type="gramStart"/>
             <w:r>
               <w:rPr>
                 <w:bCs/>
               </w:rPr>
-              <w:t>do QUADRO RESUMO representa</w:t>
+              <w:t>do</w:t>
+            </w:r>
+            <w:proofErr w:type="gramEnd"/>
+            <w:r>
+              <w:rPr>
+                <w:bCs/>
+              </w:rPr>
+              <w:t xml:space="preserve"> QUADRO RESUMO representa</w:t>
             </w:r>
             <w:r>
               <w:rPr>
@@ -2387,11 +2417,19 @@
                 <w:bCs/>
               </w:rPr>
             </w:pPr>
+            <w:proofErr w:type="gramStart"/>
             <w:r>
               <w:rPr>
                 <w:szCs w:val="23"/>
               </w:rPr>
-              <w:t xml:space="preserve">E) Os valores constantes no item </w:t>
+              <w:t>E) Os</w:t>
+            </w:r>
+            <w:proofErr w:type="gramEnd"/>
+            <w:r>
+              <w:rPr>
+                <w:szCs w:val="23"/>
+              </w:rPr>
+              <w:t xml:space="preserve"> valores constantes no item </w:t>
             </w:r>
             <w:r>
               <w:rPr>
@@ -2401,11 +2439,19 @@
               </w:rPr>
               <w:t xml:space="preserve">5.A.1. </w:t>
             </w:r>
+            <w:proofErr w:type="gramStart"/>
             <w:r>
               <w:rPr>
                 <w:szCs w:val="23"/>
               </w:rPr>
-              <w:t xml:space="preserve">serão pagos na forma do </w:t>
+              <w:t>serão</w:t>
+            </w:r>
+            <w:proofErr w:type="gramEnd"/>
+            <w:r>
+              <w:rPr>
+                <w:szCs w:val="23"/>
+              </w:rPr>
+              <w:t xml:space="preserve"> pagos na forma do </w:t>
             </w:r>
             <w:r>
               <w:rPr>
@@ -2528,10 +2574,12 @@
               </w:rPr>
             </w:pPr>
             <w:proofErr w:type="spellStart"/>
+            <w:proofErr w:type="gramStart"/>
             <w:r>
               <w:t>prazoContrato</w:t>
             </w:r>
             <w:proofErr w:type="spellEnd"/>
+            <w:proofErr w:type="gramEnd"/>
             <w:r>
               <w:t xml:space="preserve"> </w:t>
             </w:r>
@@ -2603,10 +2651,12 @@
               <w:jc w:val="both"/>
             </w:pPr>
             <w:proofErr w:type="spellStart"/>
+            <w:proofErr w:type="gramStart"/>
             <w:r>
               <w:t>numeroParcelasPagamento</w:t>
             </w:r>
             <w:proofErr w:type="spellEnd"/>
+            <w:proofErr w:type="gramEnd"/>
             <w:r>
               <w:t xml:space="preserve"> </w:t>
             </w:r>
@@ -2684,10 +2734,12 @@
               <w:jc w:val="both"/>
             </w:pPr>
             <w:proofErr w:type="spellStart"/>
+            <w:proofErr w:type="gramStart"/>
             <w:r>
               <w:t>vencimentoPrimeiraParcelaPagamento</w:t>
             </w:r>
             <w:proofErr w:type="spellEnd"/>
+            <w:proofErr w:type="gramEnd"/>
             <w:r>
               <w:t xml:space="preserve"> </w:t>
             </w:r>
@@ -2770,6 +2822,7 @@
               </w:rPr>
             </w:pPr>
             <w:proofErr w:type="spellStart"/>
+            <w:proofErr w:type="gramStart"/>
             <w:r>
               <w:rPr>
                 <w:b/>
@@ -2777,6 +2830,7 @@
               <w:t>taxaDeJurosMes</w:t>
             </w:r>
             <w:proofErr w:type="spellEnd"/>
+            <w:proofErr w:type="gramEnd"/>
             <w:r>
               <w:rPr>
                 <w:b/>
@@ -2793,6 +2847,7 @@
               </w:rPr>
             </w:pPr>
             <w:proofErr w:type="spellStart"/>
+            <w:proofErr w:type="gramStart"/>
             <w:r>
               <w:rPr>
                 <w:b/>
@@ -2800,6 +2855,7 @@
               <w:t>taxaDeJurosAno</w:t>
             </w:r>
             <w:proofErr w:type="spellEnd"/>
+            <w:proofErr w:type="gramEnd"/>
             <w:r>
               <w:rPr>
                 <w:b/>
@@ -2831,10 +2887,12 @@
               <w:jc w:val="both"/>
             </w:pPr>
             <w:proofErr w:type="spellStart"/>
+            <w:proofErr w:type="gramStart"/>
             <w:r>
               <w:t>cetMes</w:t>
             </w:r>
             <w:proofErr w:type="spellEnd"/>
+            <w:proofErr w:type="gramEnd"/>
             <w:r>
               <w:t>%</w:t>
             </w:r>
@@ -2854,6 +2912,7 @@
               <w:jc w:val="both"/>
             </w:pPr>
             <w:proofErr w:type="spellStart"/>
+            <w:proofErr w:type="gramStart"/>
             <w:r>
               <w:rPr>
                 <w:rFonts w:ascii="Calibri" w:hAnsi="Calibri"/>
@@ -2864,6 +2923,7 @@
               <w:t>cetAno</w:t>
             </w:r>
             <w:proofErr w:type="spellEnd"/>
+            <w:proofErr w:type="gramEnd"/>
             <w:r>
               <w:t>%</w:t>
             </w:r>
@@ -2934,6 +2994,7 @@
               <w:jc w:val="both"/>
             </w:pPr>
             <w:proofErr w:type="spellStart"/>
+            <w:proofErr w:type="gramStart"/>
             <w:r>
               <w:rPr>
                 <w:color w:val="000000"/>
@@ -2941,6 +3002,7 @@
               <w:t>sistemaAmortizacao</w:t>
             </w:r>
             <w:proofErr w:type="spellEnd"/>
+            <w:proofErr w:type="gramEnd"/>
             <w:r>
               <w:rPr>
                 <w:b/>
@@ -3018,19 +3080,7 @@
               <w:rPr>
                 <w:b/>
               </w:rPr>
-              <w:t>(</w:t>
-            </w:r>
-            <w:r>
-              <w:rPr>
-                <w:b/>
-              </w:rPr>
-              <w:t>IBGE</w:t>
-            </w:r>
-            <w:r>
-              <w:rPr>
-                <w:b/>
-              </w:rPr>
-              <w:t>)</w:t>
+              <w:t>(IBGE) sobre o saldo devedor de forma mensal a ser cobrado junto com a parcela mensal</w:t>
             </w:r>
           </w:p>
         </w:tc>
@@ -3065,6 +3115,7 @@
               <w:rPr>
                 <w:b/>
               </w:rPr>
+              <w:lastRenderedPageBreak/>
               <w:t xml:space="preserve">G) Valor </w:t>
             </w:r>
             <w:r>
@@ -3107,7 +3158,21 @@
               <w:rPr>
                 <w:b/>
               </w:rPr>
-              <w:t xml:space="preserve"> (G.1 + G.2 + G.3</w:t>
+              <w:t xml:space="preserve"> (G.1 </w:t>
+            </w:r>
+            <w:proofErr w:type="gramStart"/>
+            <w:r>
+              <w:rPr>
+                <w:b/>
+              </w:rPr>
+              <w:t>+</w:t>
+            </w:r>
+            <w:proofErr w:type="gramEnd"/>
+            <w:r>
+              <w:rPr>
+                <w:b/>
+              </w:rPr>
+              <w:t xml:space="preserve"> G.2 + G.3</w:t>
             </w:r>
             <w:r>
               <w:rPr>
@@ -3143,6 +3208,7 @@
               </w:rPr>
             </w:pPr>
             <w:proofErr w:type="spellStart"/>
+            <w:proofErr w:type="gramStart"/>
             <w:r>
               <w:rPr>
                 <w:b/>
@@ -3150,6 +3216,7 @@
               <w:t>totalPrimeiraParcela</w:t>
             </w:r>
             <w:proofErr w:type="spellEnd"/>
+            <w:proofErr w:type="gramEnd"/>
             <w:r>
               <w:rPr>
                 <w:b/>
@@ -3232,10 +3299,12 @@
               <w:jc w:val="both"/>
             </w:pPr>
             <w:proofErr w:type="spellStart"/>
+            <w:proofErr w:type="gramStart"/>
             <w:r>
               <w:t>valorMipParcela</w:t>
             </w:r>
             <w:proofErr w:type="spellEnd"/>
+            <w:proofErr w:type="gramEnd"/>
             <w:r>
               <w:t xml:space="preserve"> (</w:t>
             </w:r>
@@ -3291,10 +3360,12 @@
               <w:jc w:val="both"/>
             </w:pPr>
             <w:proofErr w:type="spellStart"/>
+            <w:proofErr w:type="gramStart"/>
             <w:r>
               <w:t>valorDfiParcela</w:t>
             </w:r>
             <w:proofErr w:type="spellEnd"/>
+            <w:proofErr w:type="gramEnd"/>
             <w:r>
               <w:t xml:space="preserve"> (</w:t>
             </w:r>
@@ -3420,6 +3491,7 @@
               <w:jc w:val="both"/>
             </w:pPr>
             <w:proofErr w:type="spellStart"/>
+            <w:proofErr w:type="gramStart"/>
             <w:r>
               <w:rPr>
                 <w:b/>
@@ -3427,6 +3499,7 @@
               <w:t>valorParcela</w:t>
             </w:r>
             <w:proofErr w:type="spellEnd"/>
+            <w:proofErr w:type="gramEnd"/>
             <w:r>
               <w:rPr>
                 <w:b/>
@@ -3472,7 +3545,6 @@
               <w:jc w:val="both"/>
             </w:pPr>
             <w:r>
-              <w:lastRenderedPageBreak/>
               <w:t xml:space="preserve">H. </w:t>
             </w:r>
             <w:r>
@@ -3565,6 +3637,21 @@
             </w:r>
             <w:r>
               <w:t xml:space="preserve">. </w:t>
+            </w:r>
+          </w:p>
+          <w:p>
+            <w:pPr>
+              <w:spacing w:line="288" w:lineRule="auto"/>
+              <w:jc w:val="both"/>
+            </w:pPr>
+            <w:r>
+              <w:t>I)</w:t>
+            </w:r>
+            <w:r>
+              <w:rPr>
+                <w:bCs/>
+              </w:rPr>
+              <w:t xml:space="preserve"> O índice de reajuste disposto no item 6-F será aplicado desde a data da assinatura do contrato, independentemente da data do vencimento da primeira prestação mensal.</w:t>
             </w:r>
           </w:p>
         </w:tc>
@@ -3752,10 +3839,12 @@
                 </w:tcPr>
                 <w:p>
                   <w:proofErr w:type="spellStart"/>
+                  <w:proofErr w:type="gramStart"/>
                   <w:r>
                     <w:t>cartorioImovel</w:t>
                   </w:r>
                   <w:proofErr w:type="spellEnd"/>
+                  <w:proofErr w:type="gramEnd"/>
                   <w:r>
                     <w:t xml:space="preserve"> Cartório de Registro de Imóveis de </w:t>
                   </w:r>
@@ -3816,10 +3905,12 @@
                 </w:tcPr>
                 <w:p>
                   <w:proofErr w:type="spellStart"/>
+                  <w:proofErr w:type="gramStart"/>
                   <w:r>
                     <w:t>numeroImovel</w:t>
                   </w:r>
                   <w:proofErr w:type="spellEnd"/>
+                  <w:proofErr w:type="gramEnd"/>
                   <w:r>
                     <w:t xml:space="preserve"> </w:t>
                   </w:r>
@@ -3864,6 +3955,7 @@
                 </w:tcPr>
                 <w:p>
                   <w:proofErr w:type="spellStart"/>
+                  <w:proofErr w:type="gramStart"/>
                   <w:r>
                     <w:rPr>
                       <w:color w:val="000000"/>
@@ -3871,6 +3963,7 @@
                     <w:t>inscricaoMunicipal</w:t>
                   </w:r>
                   <w:proofErr w:type="spellEnd"/>
+                  <w:proofErr w:type="gramEnd"/>
                   <w:r>
                     <w:t xml:space="preserve"> </w:t>
                   </w:r>
@@ -4031,6 +4124,7 @@
                     </w:rPr>
                   </w:pPr>
                   <w:proofErr w:type="spellStart"/>
+                  <w:proofErr w:type="gramStart"/>
                   <w:r>
                     <w:rPr>
                       <w:b/>
@@ -4039,6 +4133,7 @@
                     <w:t>vendaLeilao</w:t>
                   </w:r>
                   <w:proofErr w:type="spellEnd"/>
+                  <w:proofErr w:type="gramEnd"/>
                   <w:r>
                     <w:rPr>
                       <w:b/>
@@ -4524,6 +4619,7 @@
                 <w:b/>
                 <w:spacing w:val="-3"/>
               </w:rPr>
+              <w:lastRenderedPageBreak/>
               <w:t>INSTITUIÇÃO CUSTODIANTE</w:t>
             </w:r>
             <w:r>
@@ -4792,7 +4888,6 @@
               <w:rPr>
                 <w:b/>
               </w:rPr>
-              <w:lastRenderedPageBreak/>
               <w:t xml:space="preserve">FORMA E CONDIÇÃO: </w:t>
             </w:r>
             <w:r>
@@ -5027,7 +5122,15 @@
               <w:t>Cláusula 5.</w:t>
             </w:r>
             <w:r>
-              <w:t xml:space="preserve"> deste instrumento.</w:t>
+              <w:t xml:space="preserve"> </w:t>
+            </w:r>
+            <w:proofErr w:type="gramStart"/>
+            <w:r>
+              <w:t>deste</w:t>
+            </w:r>
+            <w:proofErr w:type="gramEnd"/>
+            <w:r>
+              <w:t xml:space="preserve"> instrumento.</w:t>
             </w:r>
           </w:p>
           <w:p>
@@ -5093,10 +5196,26 @@
               <w:t xml:space="preserve">na </w:t>
             </w:r>
             <w:r>
-              <w:t>Cláusula 5.1. e 8.2.</w:t>
-            </w:r>
-            <w:r>
-              <w:t xml:space="preserve"> do presente CONTRATO. </w:t>
+              <w:t xml:space="preserve">Cláusula 5.1. </w:t>
+            </w:r>
+            <w:proofErr w:type="gramStart"/>
+            <w:r>
+              <w:t>e</w:t>
+            </w:r>
+            <w:proofErr w:type="gramEnd"/>
+            <w:r>
+              <w:t xml:space="preserve"> 8.2.</w:t>
+            </w:r>
+            <w:r>
+              <w:t xml:space="preserve"> </w:t>
+            </w:r>
+            <w:proofErr w:type="gramStart"/>
+            <w:r>
+              <w:t>do</w:t>
+            </w:r>
+            <w:proofErr w:type="gramEnd"/>
+            <w:r>
+              <w:t xml:space="preserve"> presente CONTRATO. </w:t>
             </w:r>
           </w:p>
           <w:p>
@@ -5399,7 +5518,15 @@
         <w:t>O (</w:t>
       </w:r>
       <w:r>
-        <w:t xml:space="preserve">s) VENDEDOR(ES) é(são) legitimo(s) proprietário(s) e possuidor(es) do imóvel descrito e caracterizado no item </w:t>
+        <w:t xml:space="preserve">s) </w:t>
+      </w:r>
+      <w:proofErr w:type="gramStart"/>
+      <w:r>
+        <w:t>VENDEDOR(</w:t>
+      </w:r>
+      <w:proofErr w:type="gramEnd"/>
+      <w:r>
+        <w:t xml:space="preserve">ES) é(são) legitimo(s) proprietário(s) e possuidor(es) do imóvel descrito e caracterizado no item </w:t>
       </w:r>
       <w:r>
         <w:rPr>
@@ -5441,7 +5568,15 @@
         <w:t>O (</w:t>
       </w:r>
       <w:r>
-        <w:t xml:space="preserve">s) VENDEDOR(ES), </w:t>
+        <w:t xml:space="preserve">s) </w:t>
+      </w:r>
+      <w:proofErr w:type="gramStart"/>
+      <w:r>
+        <w:t>VENDEDOR(</w:t>
+      </w:r>
+      <w:proofErr w:type="gramEnd"/>
+      <w:r>
+        <w:t xml:space="preserve">ES), </w:t>
       </w:r>
       <w:r>
         <w:rPr>
@@ -5528,7 +5663,15 @@
         <w:t>O (</w:t>
       </w:r>
       <w:r>
-        <w:t xml:space="preserve">s) COMPRADOR(ES), por sua vez obtém da </w:t>
+        <w:t xml:space="preserve">s) </w:t>
+      </w:r>
+      <w:proofErr w:type="gramStart"/>
+      <w:r>
+        <w:t>COMPRADOR(</w:t>
+      </w:r>
+      <w:proofErr w:type="gramEnd"/>
+      <w:r>
+        <w:t xml:space="preserve">ES), por sua vez obtém da </w:t>
       </w:r>
       <w:r>
         <w:t xml:space="preserve">CREDORA FIDUCIÁRIA </w:t>
@@ -5741,7 +5884,15 @@
         <w:t>O (</w:t>
       </w:r>
       <w:r>
-        <w:t xml:space="preserve">s) COMPRADOR(ES) pagou(aram) ao(s) VENDEDOR(ES), na presente data, o valor mencionado no item </w:t>
+        <w:t xml:space="preserve">s) </w:t>
+      </w:r>
+      <w:proofErr w:type="gramStart"/>
+      <w:r>
+        <w:t>COMPRADOR(</w:t>
+      </w:r>
+      <w:proofErr w:type="gramEnd"/>
+      <w:r>
+        <w:t xml:space="preserve">ES) pagou(aram) ao(s) VENDEDOR(ES), na presente data, o valor mencionado no item </w:t>
       </w:r>
       <w:r>
         <w:rPr>
@@ -5794,7 +5945,21 @@
         <w:rPr>
           <w:b/>
         </w:rPr>
-        <w:t xml:space="preserve">s) COMPRADOR(ES), em razão da emissão da Cédula de Crédito Imobiliário </w:t>
+        <w:t xml:space="preserve">s) </w:t>
+      </w:r>
+      <w:proofErr w:type="gramStart"/>
+      <w:r>
+        <w:rPr>
+          <w:b/>
+        </w:rPr>
+        <w:t>COMPRADOR(</w:t>
+      </w:r>
+      <w:proofErr w:type="gramEnd"/>
+      <w:r>
+        <w:rPr>
+          <w:b/>
+        </w:rPr>
+        <w:t xml:space="preserve">ES), em razão da emissão da Cédula de Crédito Imobiliário </w:t>
       </w:r>
       <w:r>
         <w:t>descrita no item 9 do QUADRO RESUMO,</w:t>
@@ -5913,7 +6078,15 @@
         <w:t>O (</w:t>
       </w:r>
       <w:r>
-        <w:t xml:space="preserve">s) COMPRADOR(ES) </w:t>
+        <w:t xml:space="preserve">s) </w:t>
+      </w:r>
+      <w:proofErr w:type="gramStart"/>
+      <w:r>
+        <w:t>COMPRADOR(</w:t>
+      </w:r>
+      <w:proofErr w:type="gramEnd"/>
+      <w:r>
+        <w:t xml:space="preserve">ES) </w:t>
       </w:r>
       <w:r>
         <w:t>está</w:t>
@@ -5957,13 +6130,29 @@
         <w:t xml:space="preserve"> o pagamento dos valores indicados nos itens </w:t>
       </w:r>
       <w:r>
-        <w:t>5.A.1. a 5.A.</w:t>
+        <w:t xml:space="preserve">5.A.1. </w:t>
+      </w:r>
+      <w:proofErr w:type="gramStart"/>
+      <w:r>
+        <w:t>a</w:t>
+      </w:r>
+      <w:proofErr w:type="gramEnd"/>
+      <w:r>
+        <w:t xml:space="preserve"> 5.A.</w:t>
       </w:r>
       <w:r>
         <w:t>1.5</w:t>
       </w:r>
       <w:r>
-        <w:t>. do QUADRO RESUMO</w:t>
+        <w:t xml:space="preserve">. </w:t>
+      </w:r>
+      <w:proofErr w:type="gramStart"/>
+      <w:r>
+        <w:t>do</w:t>
+      </w:r>
+      <w:proofErr w:type="gramEnd"/>
+      <w:r>
+        <w:t xml:space="preserve"> QUADRO RESUMO</w:t>
       </w:r>
       <w:r>
         <w:t>, bem como os relativos aos tributos e demais despesas que incidam ou venham a incidir sobre a operação, inclusive as que façam necessária para o registro da garantia real perante a circunscrição imobiliária competente.</w:t>
@@ -6246,7 +6435,21 @@
         <w:rPr>
           <w:szCs w:val="22"/>
         </w:rPr>
-        <w:t xml:space="preserve"> está condicionada ao cumprimento das seguintes condições precedentes, de forma cumulativa e satisfatória para o CREDOR:</w:t>
+        <w:t xml:space="preserve"> </w:t>
+      </w:r>
+      <w:proofErr w:type="gramStart"/>
+      <w:r>
+        <w:rPr>
+          <w:szCs w:val="22"/>
+        </w:rPr>
+        <w:t>está</w:t>
+      </w:r>
+      <w:proofErr w:type="gramEnd"/>
+      <w:r>
+        <w:rPr>
+          <w:szCs w:val="22"/>
+        </w:rPr>
+        <w:t xml:space="preserve"> condicionada ao cumprimento das seguintes condições precedentes, de forma cumulativa e satisfatória para o CREDOR:</w:t>
       </w:r>
       <w:r>
         <w:rPr>
@@ -6324,7 +6527,21 @@
         <w:rPr>
           <w:szCs w:val="22"/>
         </w:rPr>
-        <w:t xml:space="preserve">No caso de haver processo judicial em andamento, a ser quitado na forma do ANEXO II da presente CCI, </w:t>
+        <w:t xml:space="preserve">No caso de haver processo judicial em andamento, a ser quitado na forma do ANEXO II </w:t>
+      </w:r>
+      <w:proofErr w:type="gramStart"/>
+      <w:r>
+        <w:rPr>
+          <w:szCs w:val="22"/>
+        </w:rPr>
+        <w:t>da presente</w:t>
+      </w:r>
+      <w:proofErr w:type="gramEnd"/>
+      <w:r>
+        <w:rPr>
+          <w:szCs w:val="22"/>
+        </w:rPr>
+        <w:t xml:space="preserve"> CCI, </w:t>
       </w:r>
       <w:r>
         <w:rPr>
@@ -6968,7 +7185,15 @@
         <w:t>O (</w:t>
       </w:r>
       <w:r>
-        <w:t>s) VENDEDOR(ES) dá(</w:t>
+        <w:t xml:space="preserve">s) </w:t>
+      </w:r>
+      <w:proofErr w:type="gramStart"/>
+      <w:r>
+        <w:t>VENDEDOR(</w:t>
+      </w:r>
+      <w:proofErr w:type="gramEnd"/>
+      <w:r>
+        <w:t>ES) dá(</w:t>
       </w:r>
       <w:proofErr w:type="spellStart"/>
       <w:r>
@@ -7087,7 +7312,15 @@
         <w:t>-A.2.1.</w:t>
       </w:r>
       <w:r>
-        <w:t xml:space="preserve"> e </w:t>
+        <w:t xml:space="preserve"> </w:t>
+      </w:r>
+      <w:proofErr w:type="gramStart"/>
+      <w:r>
+        <w:t>e</w:t>
+      </w:r>
+      <w:proofErr w:type="gramEnd"/>
+      <w:r>
+        <w:t xml:space="preserve"> </w:t>
       </w:r>
       <w:r>
         <w:rPr>
@@ -7218,7 +7451,15 @@
         <w:t>O (</w:t>
       </w:r>
       <w:r>
-        <w:t xml:space="preserve">s) COMPRADOR(ES) declara(m)-se devedor(es) da </w:t>
+        <w:t xml:space="preserve">s) </w:t>
+      </w:r>
+      <w:proofErr w:type="gramStart"/>
+      <w:r>
+        <w:t>COMPRADOR(</w:t>
+      </w:r>
+      <w:proofErr w:type="gramEnd"/>
+      <w:r>
+        <w:t xml:space="preserve">ES) declara(m)-se devedor(es) da </w:t>
       </w:r>
       <w:r>
         <w:rPr>
@@ -7482,17 +7723,22 @@
         <w:t>6-F</w:t>
       </w:r>
       <w:r>
-        <w:t xml:space="preserve"> e </w:t>
-      </w:r>
-      <w:r>
         <w:t xml:space="preserve"> </w:t>
       </w:r>
+      <w:proofErr w:type="gramStart"/>
+      <w:r>
+        <w:t xml:space="preserve">e </w:t>
+      </w:r>
+      <w:r>
+        <w:t xml:space="preserve"> </w:t>
+      </w:r>
       <w:r>
         <w:rPr>
           <w:b/>
         </w:rPr>
         <w:t>6</w:t>
       </w:r>
+      <w:proofErr w:type="gramEnd"/>
       <w:r>
         <w:rPr>
           <w:b/>
@@ -7822,55 +8068,19 @@
           <w:b/>
           <w:bCs/>
         </w:rPr>
-        <w:t>3.</w:t>
-      </w:r>
-      <w:r>
-        <w:rPr>
-          <w:b/>
-        </w:rPr>
-        <w:t>3.</w:t>
-      </w:r>
-      <w:r>
-        <w:t xml:space="preserve"> As parcelas mensais serão </w:t>
-      </w:r>
-      <w:r>
-        <w:t>atualizadas</w:t>
-      </w:r>
-      <w:r>
-        <w:t xml:space="preserve"> pela variação do índice constante no ite</w:t>
-      </w:r>
-      <w:r>
-        <w:t>m</w:t>
-      </w:r>
-      <w:r>
-        <w:rPr>
-          <w:b/>
-        </w:rPr>
-        <w:t xml:space="preserve"> </w:t>
-      </w:r>
-      <w:r>
-        <w:rPr>
-          <w:b/>
-        </w:rPr>
-        <w:t>6</w:t>
-      </w:r>
-      <w:r>
-        <w:rPr>
-          <w:b/>
-        </w:rPr>
-        <w:t>-F</w:t>
-      </w:r>
-      <w:r>
-        <w:rPr>
-          <w:b/>
-        </w:rPr>
-        <w:t xml:space="preserve"> </w:t>
-      </w:r>
-      <w:r>
-        <w:t>do QUADRO RESUMO, mensal e cumulativamente. A fórmula para a aplicação deste índice terá como base os índices: do mês imediatamente anterior ao da data de assinatura deste instrumento e o do mês anterior à data do efetivo cumprimento da obrigação.</w:t>
-      </w:r>
-      <w:r>
-        <w:t xml:space="preserve"> </w:t>
+        <w:t>3.3.</w:t>
+      </w:r>
+      <w:r>
+        <w:t xml:space="preserve"> Conforme estipulado no item 6-F do QUADRO RESUMO, o saldo devedor será atualizado mensalmente pelo índice IPCA/IBGE desde a assinatura do presente instrumento e essa atualização será cobrada de forma mensal junto com as </w:t>
+      </w:r>
+      <w:r>
+        <w:rPr>
+          <w:rStyle w:val="cf01"/>
+          <w:rFonts w:ascii="Times New Roman" w:hAnsi="Times New Roman" w:cs="Times New Roman"/>
+          <w:sz w:val="24"/>
+          <w:szCs w:val="24"/>
+        </w:rPr>
+        <w:t>parcelas mensais do financiamento.</w:t>
       </w:r>
     </w:p>
     <w:p>
@@ -7884,7 +8094,6 @@
         <w:tabs>
           <w:tab w:val="left" w:pos="6480"/>
         </w:tabs>
-        <w:spacing w:line="276" w:lineRule="auto"/>
         <w:ind w:right="53"/>
         <w:contextualSpacing/>
         <w:jc w:val="both"/>
@@ -7903,25 +8112,58 @@
         <w:rPr>
           <w:bCs/>
         </w:rPr>
-        <w:t>A atualização pela variação mensal do Índice Nacional de Preços ao Consumidor Amplo – IPCA/IBGE será devida desde o momento da emissão desta</w:t>
-      </w:r>
-      <w:r>
-        <w:rPr>
-          <w:bCs/>
-        </w:rPr>
-        <w:t xml:space="preserve"> CCI</w:t>
-      </w:r>
-      <w:r>
-        <w:rPr>
-          <w:bCs/>
-        </w:rPr>
-        <w:t>, independentemente da data ajustada para o pagamento da 1ª parcela.</w:t>
-      </w:r>
-    </w:p>
-    <w:p>
-      <w:pPr>
-        <w:spacing w:line="288" w:lineRule="auto"/>
-        <w:jc w:val="both"/>
+        <w:t>A atualização pela variação mensal do Índice Nacional de Preços ao Consumidor Amplo – IPCA/IBGE será devida desde o momento da emissão desta CCI, independentemente da data ajustada para o pagamento da 1ª parcela.</w:t>
+      </w:r>
+    </w:p>
+    <w:p>
+      <w:pPr>
+        <w:tabs>
+          <w:tab w:val="left" w:pos="6480"/>
+        </w:tabs>
+        <w:ind w:right="53"/>
+        <w:contextualSpacing/>
+        <w:jc w:val="both"/>
+        <w:rPr>
+          <w:bCs/>
+        </w:rPr>
+      </w:pPr>
+    </w:p>
+    <w:p>
+      <w:pPr>
+        <w:tabs>
+          <w:tab w:val="left" w:pos="6480"/>
+        </w:tabs>
+        <w:ind w:right="53"/>
+        <w:contextualSpacing/>
+        <w:jc w:val="both"/>
+        <w:rPr>
+          <w:bCs/>
+        </w:rPr>
+      </w:pPr>
+      <w:r>
+        <w:rPr>
+          <w:b/>
+        </w:rPr>
+        <w:t>3.3.2.</w:t>
+      </w:r>
+      <w:r>
+        <w:rPr>
+          <w:bCs/>
+        </w:rPr>
+        <w:t xml:space="preserve"> Na hipótese de carência para o primeiro pagamento a atualização do saldo devedor durante esse período de carência será cobrado de uma só vez junto com a primeira parcela do financiamento.</w:t>
+      </w:r>
+    </w:p>
+    <w:p>
+      <w:pPr>
+        <w:tabs>
+          <w:tab w:val="left" w:pos="6480"/>
+        </w:tabs>
+        <w:ind w:right="53"/>
+        <w:contextualSpacing/>
+        <w:jc w:val="both"/>
+        <w:rPr>
+          <w:bCs/>
+        </w:rPr>
       </w:pPr>
     </w:p>
     <w:p>
@@ -7941,57 +8183,19 @@
           <w:b/>
           <w:bCs/>
         </w:rPr>
-        <w:t>3.</w:t>
-      </w:r>
-      <w:r>
-        <w:rPr>
-          <w:b/>
-          <w:bCs/>
-        </w:rPr>
-        <w:t>4</w:t>
-      </w:r>
-      <w:r>
-        <w:rPr>
-          <w:b/>
-          <w:bCs/>
-        </w:rPr>
-        <w:t>.</w:t>
-      </w:r>
-      <w:r>
-        <w:t xml:space="preserve"> </w:t>
-      </w:r>
-      <w:r>
-        <w:t xml:space="preserve">Na hipótese da inaplicabilidade do índice pactuado no item </w:t>
-      </w:r>
-      <w:r>
-        <w:rPr>
-          <w:b/>
-        </w:rPr>
-        <w:t>6</w:t>
-      </w:r>
-      <w:r>
-        <w:rPr>
-          <w:b/>
-        </w:rPr>
-        <w:t>-F</w:t>
-      </w:r>
-      <w:r>
-        <w:t xml:space="preserve"> do QUADRO RESUMO,</w:t>
-      </w:r>
-      <w:r>
-        <w:t xml:space="preserve"> passarão a ser utilizados, a partir da data da impossibilidade, pela ordem e sem solução de continuidade, o </w:t>
-      </w:r>
-      <w:r>
-        <w:t xml:space="preserve">IGPM da Fundação Getúlio Vargas, </w:t>
-      </w:r>
-      <w:r>
-        <w:t>IGP - DI da Fundação Getúlio Vargas; o IPC da Fundação Getúlio Vargas; e o IPC da FIPE</w:t>
-      </w:r>
-      <w:r>
-        <w:t>,</w:t>
-      </w:r>
-      <w:r>
-        <w:t xml:space="preserve"> ou outro índice equivalente.</w:t>
+        <w:t>3.4.</w:t>
+      </w:r>
+      <w:r>
+        <w:t xml:space="preserve"> Na hipótese da inaplicabilidade do índice pactuado no item </w:t>
+      </w:r>
+      <w:r>
+        <w:rPr>
+          <w:b/>
+        </w:rPr>
+        <w:t>6-F</w:t>
+      </w:r>
+      <w:r>
+        <w:t xml:space="preserve"> do QUADRO RESUMO, passarão a ser utilizados, a partir da data da impossibilidade, pela ordem e sem solução de continuidade, o [IGPM da Fundação Getúlio Vargas, IGP - DI da Fundação Getúlio Vargas; o IPC da Fundação Getúlio Vargas; e o IPC da FIPE], ou outro índice equivalente.</w:t>
       </w:r>
     </w:p>
     <w:p>
@@ -8953,8 +9157,13 @@
         <w:contextualSpacing/>
         <w:jc w:val="both"/>
       </w:pPr>
-      <w:r>
-        <w:t>tem (</w:t>
+      <w:proofErr w:type="gramStart"/>
+      <w:r>
+        <w:t>tem</w:t>
+      </w:r>
+      <w:proofErr w:type="gramEnd"/>
+      <w:r>
+        <w:t xml:space="preserve"> (</w:t>
       </w:r>
       <w:r>
         <w:t xml:space="preserve">têm) ciência e </w:t>
@@ -8980,8 +9189,13 @@
         <w:contextualSpacing/>
         <w:jc w:val="both"/>
       </w:pPr>
-      <w:r>
-        <w:t xml:space="preserve">os próprios </w:t>
+      <w:proofErr w:type="gramStart"/>
+      <w:r>
+        <w:t>os</w:t>
+      </w:r>
+      <w:proofErr w:type="gramEnd"/>
+      <w:r>
+        <w:t xml:space="preserve"> próprios </w:t>
       </w:r>
       <w:r>
         <w:t>DEVEDOR (</w:t>
@@ -9007,8 +9221,13 @@
         <w:contextualSpacing/>
         <w:jc w:val="both"/>
       </w:pPr>
-      <w:r>
-        <w:t>autoriza (</w:t>
+      <w:proofErr w:type="gramStart"/>
+      <w:r>
+        <w:t>autoriza</w:t>
+      </w:r>
+      <w:proofErr w:type="gramEnd"/>
+      <w:r>
+        <w:t xml:space="preserve"> (</w:t>
       </w:r>
       <w:r>
         <w:t>m), desde já, de forma expressa, irrevogável e inequívoca, que a Seguradora realize o levantamento de informações médicas em hospitais, clínicas e/ou consultórios, bem como, que solicite a realização de perícia médica quando necessário.</w:t>
@@ -9372,12 +9591,21 @@
         </w:rPr>
         <w:t xml:space="preserve">tualização monetária </w:t>
       </w:r>
+      <w:proofErr w:type="gramStart"/>
       <w:r>
         <w:rPr>
           <w:bCs/>
           <w:i/>
         </w:rPr>
-        <w:t>pro rata die</w:t>
+        <w:t>pro</w:t>
+      </w:r>
+      <w:proofErr w:type="gramEnd"/>
+      <w:r>
+        <w:rPr>
+          <w:bCs/>
+          <w:i/>
+        </w:rPr>
+        <w:t xml:space="preserve"> rata die</w:t>
       </w:r>
       <w:r>
         <w:rPr>
@@ -9492,6 +9720,7 @@
           <w:spacing w:val="-3"/>
         </w:rPr>
       </w:pPr>
+      <w:proofErr w:type="gramStart"/>
       <w:r>
         <w:rPr>
           <w:b/>
@@ -9509,7 +9738,14 @@
         <w:rPr>
           <w:spacing w:val="-3"/>
         </w:rPr>
-        <w:t>Na hipótese do CREDOR vir a ser compelido a recorrer a meios administrativos ou judiciais para receber o seu crédito, as despesas de cobrança, estas limitadas a 20% (vinte por cento) sobre o valor do saldo devedor e, havendo procedimento judicial, custas processuais e honorários advocatícios, estes fixados judicialmente.</w:t>
+        <w:t>Na</w:t>
+      </w:r>
+      <w:proofErr w:type="gramEnd"/>
+      <w:r>
+        <w:rPr>
+          <w:spacing w:val="-3"/>
+        </w:rPr>
+        <w:t xml:space="preserve"> hipótese do CREDOR vir a ser compelido a recorrer a meios administrativos ou judiciais para receber o seu crédito, as despesas de cobrança, estas limitadas a 20% (vinte por cento) sobre o valor do saldo devedor e, havendo procedimento judicial, custas processuais e honorários advocatícios, estes fixados judicialmente.</w:t>
       </w:r>
     </w:p>
     <w:p>
@@ -9585,7 +9821,15 @@
         <w:t>O (</w:t>
       </w:r>
       <w:r>
-        <w:t xml:space="preserve">s) DEVEDOR(ES) declara(m)-se ciente(s) que em caso de inadimplência das obrigações previstas neste instrumento, poderá a CREDORA comunicar os órgãos de proteção ao crédito.  </w:t>
+        <w:t xml:space="preserve">s) </w:t>
+      </w:r>
+      <w:proofErr w:type="gramStart"/>
+      <w:r>
+        <w:t>DEVEDOR(</w:t>
+      </w:r>
+      <w:proofErr w:type="gramEnd"/>
+      <w:r>
+        <w:t xml:space="preserve">ES) declara(m)-se ciente(s) que em caso de inadimplência das obrigações previstas neste instrumento, poderá a CREDORA comunicar os órgãos de proteção ao crédito.  </w:t>
       </w:r>
     </w:p>
     <w:p>
@@ -9713,7 +9957,21 @@
         <w:rPr>
           <w:b/>
         </w:rPr>
-        <w:t xml:space="preserve">neste ato aliena(m) fiduciariamente </w:t>
+        <w:t xml:space="preserve">neste ato </w:t>
+      </w:r>
+      <w:proofErr w:type="gramStart"/>
+      <w:r>
+        <w:rPr>
+          <w:b/>
+        </w:rPr>
+        <w:t>aliena(</w:t>
+      </w:r>
+      <w:proofErr w:type="gramEnd"/>
+      <w:r>
+        <w:rPr>
+          <w:b/>
+        </w:rPr>
+        <w:t xml:space="preserve">m) fiduciariamente </w:t>
       </w:r>
       <w:r>
         <w:rPr>
@@ -9922,8 +10180,13 @@
       <w:r>
         <w:t>obriga (</w:t>
       </w:r>
-      <w:r>
-        <w:t>m)-se, por si e por seus sucessores, a fazer esta Alienação Fiduciária sempre boa, firme e valiosa, e a responder pela evicção, tudo na forma da lei.</w:t>
+      <w:proofErr w:type="gramStart"/>
+      <w:r>
+        <w:t>m)-</w:t>
+      </w:r>
+      <w:proofErr w:type="gramEnd"/>
+      <w:r>
+        <w:t>se, por si e por seus sucessores, a fazer esta Alienação Fiduciária sempre boa, firme e valiosa, e a responder pela evicção, tudo na forma da lei.</w:t>
       </w:r>
     </w:p>
     <w:p>
@@ -10250,13 +10513,23 @@
           <w:szCs w:val="24"/>
         </w:rPr>
       </w:pPr>
+      <w:proofErr w:type="gramStart"/>
       <w:r>
         <w:rPr>
           <w:rFonts w:ascii="Times New Roman" w:hAnsi="Times New Roman"/>
           <w:sz w:val="24"/>
           <w:szCs w:val="24"/>
         </w:rPr>
-        <w:t>declara (</w:t>
+        <w:t>declara</w:t>
+      </w:r>
+      <w:proofErr w:type="gramEnd"/>
+      <w:r>
+        <w:rPr>
+          <w:rFonts w:ascii="Times New Roman" w:hAnsi="Times New Roman"/>
+          <w:sz w:val="24"/>
+          <w:szCs w:val="24"/>
+        </w:rPr>
+        <w:t xml:space="preserve"> (</w:t>
       </w:r>
       <w:r>
         <w:rPr>
@@ -10429,13 +10702,23 @@
           <w:szCs w:val="24"/>
         </w:rPr>
       </w:pPr>
+      <w:proofErr w:type="gramStart"/>
       <w:r>
         <w:rPr>
           <w:rFonts w:ascii="Times New Roman" w:hAnsi="Times New Roman"/>
           <w:sz w:val="24"/>
           <w:szCs w:val="24"/>
         </w:rPr>
-        <w:t>se solteiro(a), viúvo(a), divorciado(a) ou separado(a) judicialmente, declara, sob responsabilidade civil e criminal, que o imóvel aqui objetivado não foi adquirido na constância de união estável prevista na Lei nº 9.278, de 10/05/96 e no Código Civil, razão pela qual é seu único e exclusivo proprietário;</w:t>
+        <w:t>se</w:t>
+      </w:r>
+      <w:proofErr w:type="gramEnd"/>
+      <w:r>
+        <w:rPr>
+          <w:rFonts w:ascii="Times New Roman" w:hAnsi="Times New Roman"/>
+          <w:sz w:val="24"/>
+          <w:szCs w:val="24"/>
+        </w:rPr>
+        <w:t xml:space="preserve"> solteiro(a), viúvo(a), divorciado(a) ou separado(a) judicialmente, declara, sob responsabilidade civil e criminal, que o imóvel aqui objetivado não foi adquirido na constância de união estável prevista na Lei nº 9.278, de 10/05/96 e no Código Civil, razão pela qual é seu único e exclusivo proprietário;</w:t>
       </w:r>
     </w:p>
     <w:p>
@@ -10793,7 +11076,15 @@
         <w:t xml:space="preserve">ES) </w:t>
       </w:r>
       <w:r>
-        <w:t>manter-se-á enquanto este(s) estiver(em) adimplente(s), obrigando-se este(s) a manter</w:t>
+        <w:t xml:space="preserve">manter-se-á enquanto </w:t>
+      </w:r>
+      <w:proofErr w:type="gramStart"/>
+      <w:r>
+        <w:t>este(</w:t>
+      </w:r>
+      <w:proofErr w:type="gramEnd"/>
+      <w:r>
+        <w:t>s) estiver(em) adimplente(s), obrigando-se este(s) a manter</w:t>
       </w:r>
       <w:r>
         <w:t xml:space="preserve"> </w:t>
@@ -10856,7 +11147,15 @@
         <w:t>A</w:t>
       </w:r>
       <w:r>
-        <w:t xml:space="preserve"> vier a pagar algum dos encargos inerentes ao Imóvel ou à garantia, o(s) </w:t>
+        <w:t xml:space="preserve"> vier a pagar algum dos encargos inerentes ao Imóvel ou à garantia, </w:t>
+      </w:r>
+      <w:proofErr w:type="gramStart"/>
+      <w:r>
+        <w:t>o(</w:t>
+      </w:r>
+      <w:proofErr w:type="gramEnd"/>
+      <w:r>
+        <w:t xml:space="preserve">s) </w:t>
       </w:r>
       <w:r>
         <w:rPr>
@@ -10928,11 +11227,19 @@
       <w:r>
         <w:t xml:space="preserve">s) </w:t>
       </w:r>
+      <w:proofErr w:type="gramStart"/>
       <w:r>
         <w:rPr>
           <w:spacing w:val="-3"/>
         </w:rPr>
-        <w:t>DEVEDOR(ES)</w:t>
+        <w:t>DEVEDOR(</w:t>
+      </w:r>
+      <w:proofErr w:type="gramEnd"/>
+      <w:r>
+        <w:rPr>
+          <w:spacing w:val="-3"/>
+        </w:rPr>
+        <w:t>ES)</w:t>
       </w:r>
       <w:r>
         <w:t xml:space="preserve"> compromete(m)-se a manter o </w:t>
@@ -11271,7 +11578,15 @@
         <w:t>Imóvel (</w:t>
       </w:r>
       <w:r>
-        <w:t>eis), podendo, a critério do Oficial, vir a ser realizada por seu preposto ou por meio do Serviço de Registro de Títulos e Documentos da respectiva comarca da situação do Imóvel(eis), ou, ainda, pelo correio, com aviso de recebimento a ser firmado pelo(s) FIDUCIANTE(S), ou por quem deva receber a intimação;</w:t>
+        <w:t xml:space="preserve">eis), podendo, a critério do Oficial, vir a ser realizada por seu preposto ou por meio do Serviço de Registro de Títulos e Documentos da respectiva comarca da situação do </w:t>
+      </w:r>
+      <w:proofErr w:type="gramStart"/>
+      <w:r>
+        <w:t>Imóvel(</w:t>
+      </w:r>
+      <w:proofErr w:type="gramEnd"/>
+      <w:r>
+        <w:t>eis), ou, ainda, pelo correio, com aviso de recebimento a ser firmado pelo(s) FIDUCIANTE(S), ou por quem deva receber a intimação;</w:t>
       </w:r>
     </w:p>
     <w:p>
@@ -11496,13 +11811,21 @@
         <w:t>liquidar (</w:t>
       </w:r>
       <w:r>
-        <w:t>em) tais obrigações, continuando em mora para todos os efeitos legais, contratuais e da excussão iniciada</w:t>
+        <w:t xml:space="preserve">em) tais obrigações, continuando em mora para todos os efeitos legais, contratuais e da excussão </w:t>
+      </w:r>
+      <w:proofErr w:type="gramStart"/>
+      <w:r>
+        <w:t>iniciada</w:t>
       </w:r>
       <w:r>
         <w:t>.</w:t>
       </w:r>
       <w:r>
-        <w:t xml:space="preserve">. </w:t>
+        <w:t>.</w:t>
+      </w:r>
+      <w:proofErr w:type="gramEnd"/>
+      <w:r>
+        <w:t xml:space="preserve"> </w:t>
       </w:r>
     </w:p>
     <w:p>
@@ -11658,7 +11981,15 @@
         <w:t>O (</w:t>
       </w:r>
       <w:r>
-        <w:t>s) FIDUCIANTE(s) pode(</w:t>
+        <w:t xml:space="preserve">s) </w:t>
+      </w:r>
+      <w:proofErr w:type="gramStart"/>
+      <w:r>
+        <w:t>FIDUCIANTE(</w:t>
+      </w:r>
+      <w:proofErr w:type="gramEnd"/>
+      <w:r>
+        <w:t>s) pode(</w:t>
       </w:r>
       <w:proofErr w:type="spellStart"/>
       <w:r>
@@ -11685,7 +12016,15 @@
         <w:t xml:space="preserve"> </w:t>
       </w:r>
       <w:r>
-        <w:t xml:space="preserve">Até a data da averbação da consolidação da propriedade fiduciária, é assegurado ao(s) FIDUCIANTE(S) ou DEVEDOR, quando aplicável, pagar as parcelas da dívida vencidas e as despesas de que trata o inciso II do § 3o do art. 27, hipótese em que convalescerá o contrato de Alienação Fiduciária. </w:t>
+        <w:t xml:space="preserve">Até a data da averbação da consolidação da propriedade fiduciária, é assegurado </w:t>
+      </w:r>
+      <w:proofErr w:type="gramStart"/>
+      <w:r>
+        <w:t>ao(</w:t>
+      </w:r>
+      <w:proofErr w:type="gramEnd"/>
+      <w:r>
+        <w:t xml:space="preserve">s) FIDUCIANTE(S) ou DEVEDOR, quando aplicável, pagar as parcelas da dívida vencidas e as despesas de que trata o inciso II do § 3o do art. 27, hipótese em que convalescerá o contrato de Alienação Fiduciária. </w:t>
       </w:r>
     </w:p>
     <w:p>
@@ -11759,8 +12098,13 @@
         <w:ind w:left="1134" w:hanging="357"/>
         <w:jc w:val="both"/>
       </w:pPr>
-      <w:r>
-        <w:t xml:space="preserve">o primeiro público leilão será realizado dentro de 30 (trinta) dias contados da data do registro da </w:t>
+      <w:proofErr w:type="gramStart"/>
+      <w:r>
+        <w:t>o</w:t>
+      </w:r>
+      <w:proofErr w:type="gramEnd"/>
+      <w:r>
+        <w:t xml:space="preserve"> primeiro público leilão será realizado dentro de 30 (trinta) dias contados da data do registro da </w:t>
       </w:r>
       <w:r>
         <w:t>consolidação da propriedade em nome d</w:t>
@@ -11815,8 +12159,13 @@
         <w:ind w:left="1134" w:hanging="357"/>
         <w:jc w:val="both"/>
       </w:pPr>
-      <w:r>
-        <w:t xml:space="preserve">se no primeiro leilão o maior lance oferecido for inferior ao valor de avaliação do Imóvel, apurado de conformidade com as disposições previstas na alínea “a” acima, será realizado o segundo leilão, nos 15 (quinze) dias subsequentes; se o lance for superior, </w:t>
+      <w:proofErr w:type="gramStart"/>
+      <w:r>
+        <w:t>se</w:t>
+      </w:r>
+      <w:proofErr w:type="gramEnd"/>
+      <w:r>
+        <w:t xml:space="preserve"> no primeiro leilão o maior lance oferecido for inferior ao valor de avaliação do Imóvel, apurado de conformidade com as disposições previstas na alínea “a” acima, será realizado o segundo leilão, nos 15 (quinze) dias subsequentes; se o lance for superior, </w:t>
       </w:r>
       <w:r>
         <w:t>a</w:t>
@@ -11850,8 +12199,13 @@
         <w:ind w:left="1134" w:hanging="357"/>
         <w:jc w:val="both"/>
       </w:pPr>
-      <w:r>
-        <w:t>no segundo leilão será aceito o maior lance oferecido, desde que igual ou superior ao valor da dívida, das despesas, dos prêmios de seguro, dos encargos legais, inclusive tributos, e das contribuições condominiais, permanecendo neste caso a obrigação d</w:t>
+      <w:proofErr w:type="gramStart"/>
+      <w:r>
+        <w:t>no</w:t>
+      </w:r>
+      <w:proofErr w:type="gramEnd"/>
+      <w:r>
+        <w:t xml:space="preserve"> segundo leilão será aceito o maior lance oferecido, desde que igual ou superior ao valor da dívida, das despesas, dos prêmios de seguro, dos encargos legais, inclusive tributos, e das contribuições condominiais, permanecendo neste caso a obrigação d</w:t>
       </w:r>
       <w:r>
         <w:t>a</w:t>
@@ -11900,14 +12254,27 @@
         <w:ind w:left="1134" w:hanging="357"/>
         <w:jc w:val="both"/>
       </w:pPr>
-      <w:r>
-        <w:t xml:space="preserve">os </w:t>
+      <w:proofErr w:type="gramStart"/>
+      <w:r>
+        <w:t>os</w:t>
+      </w:r>
+      <w:proofErr w:type="gramEnd"/>
+      <w:r>
+        <w:t xml:space="preserve"> </w:t>
       </w:r>
       <w:r>
         <w:t xml:space="preserve">leilões públicos serão anunciados mediante edital único, publicado por 3 (três) dias, ao menos, em um dos </w:t>
       </w:r>
       <w:r>
-        <w:t>jornais de maior circulação no local dos Imóveis. O(s) DEVEROR(ES) será(</w:t>
+        <w:t xml:space="preserve">jornais de maior circulação no local dos Imóveis. </w:t>
+      </w:r>
+      <w:proofErr w:type="gramStart"/>
+      <w:r>
+        <w:t>O(</w:t>
+      </w:r>
+      <w:proofErr w:type="gramEnd"/>
+      <w:r>
+        <w:t>s) DEVEROR(ES) será(</w:t>
       </w:r>
       <w:proofErr w:type="spellStart"/>
       <w:r>
@@ -11946,8 +12313,13 @@
         <w:ind w:left="1134" w:hanging="357"/>
         <w:jc w:val="both"/>
       </w:pPr>
-      <w:r>
-        <w:t>a CREDORA</w:t>
+      <w:proofErr w:type="gramStart"/>
+      <w:r>
+        <w:t>a</w:t>
+      </w:r>
+      <w:proofErr w:type="gramEnd"/>
+      <w:r>
+        <w:t xml:space="preserve"> CREDORA</w:t>
       </w:r>
       <w:r>
         <w:t>, já como titular do domínio pleno do imóvel, em razão da consolidação da propriedade em seu nome, transmitirá seu domínio e posse, direta e/ou indireta, ao licitante vencedor;</w:t>
@@ -12007,8 +12379,13 @@
         <w:t>7</w:t>
       </w:r>
       <w:r>
-        <w:t>. acima</w:t>
-      </w:r>
+        <w:t xml:space="preserve">. </w:t>
+      </w:r>
+      <w:proofErr w:type="gramStart"/>
+      <w:r>
+        <w:t>acima</w:t>
+      </w:r>
+      <w:proofErr w:type="gramEnd"/>
       <w:r>
         <w:t xml:space="preserve">, as datas, horários e locais dos leilões serão comunicados </w:t>
       </w:r>
@@ -12856,7 +13233,25 @@
           <w:sz w:val="24"/>
           <w:szCs w:val="24"/>
         </w:rPr>
-        <w:t xml:space="preserve">, em decorrência da consolidação da plena propriedade pelo inadimplemento do(s) </w:t>
+        <w:t xml:space="preserve">, em decorrência da consolidação da plena propriedade pelo inadimplemento </w:t>
+      </w:r>
+      <w:proofErr w:type="gramStart"/>
+      <w:r>
+        <w:rPr>
+          <w:rFonts w:ascii="Times New Roman" w:hAnsi="Times New Roman"/>
+          <w:sz w:val="24"/>
+          <w:szCs w:val="24"/>
+        </w:rPr>
+        <w:t>do(</w:t>
+      </w:r>
+      <w:proofErr w:type="gramEnd"/>
+      <w:r>
+        <w:rPr>
+          <w:rFonts w:ascii="Times New Roman" w:hAnsi="Times New Roman"/>
+          <w:sz w:val="24"/>
+          <w:szCs w:val="24"/>
+        </w:rPr>
+        <w:t xml:space="preserve">s) </w:t>
       </w:r>
       <w:r>
         <w:rPr>
@@ -13301,11 +13696,16 @@
       <w:r>
         <w:t xml:space="preserve"> </w:t>
       </w:r>
+      <w:proofErr w:type="gramStart"/>
       <w:r>
         <w:t>O</w:t>
       </w:r>
       <w:r>
-        <w:t xml:space="preserve">(s) </w:t>
+        <w:t>(</w:t>
+      </w:r>
+      <w:proofErr w:type="gramEnd"/>
+      <w:r>
+        <w:t xml:space="preserve">s) </w:t>
       </w:r>
       <w:r>
         <w:rPr>
@@ -13346,12 +13746,21 @@
         </w:rPr>
         <w:t xml:space="preserve">s) </w:t>
       </w:r>
+      <w:proofErr w:type="gramStart"/>
       <w:r>
         <w:rPr>
           <w:bCs/>
           <w:spacing w:val="-3"/>
         </w:rPr>
-        <w:t>DEVEDOR(ES)</w:t>
+        <w:t>DEVEDOR(</w:t>
+      </w:r>
+      <w:proofErr w:type="gramEnd"/>
+      <w:r>
+        <w:rPr>
+          <w:bCs/>
+          <w:spacing w:val="-3"/>
+        </w:rPr>
+        <w:t>ES)</w:t>
       </w:r>
       <w:r>
         <w:rPr>
@@ -13700,11 +14109,19 @@
         </w:rPr>
         <w:t>eclara (</w:t>
       </w:r>
-      <w:r>
-        <w:rPr>
-          <w:b/>
-        </w:rPr>
-        <w:t xml:space="preserve">m)-se ciente(s) o(s) </w:t>
+      <w:proofErr w:type="gramStart"/>
+      <w:r>
+        <w:rPr>
+          <w:b/>
+        </w:rPr>
+        <w:t>m)-</w:t>
+      </w:r>
+      <w:proofErr w:type="gramEnd"/>
+      <w:r>
+        <w:rPr>
+          <w:b/>
+        </w:rPr>
+        <w:t xml:space="preserve">se ciente(s) o(s) </w:t>
       </w:r>
       <w:r>
         <w:rPr>
@@ -14053,7 +14470,15 @@
         <w:t>O (</w:t>
       </w:r>
       <w:r>
-        <w:t>s) DEVEDOR(ES) poderá(</w:t>
+        <w:t xml:space="preserve">s) </w:t>
+      </w:r>
+      <w:proofErr w:type="gramStart"/>
+      <w:r>
+        <w:t>DEVEDOR(</w:t>
+      </w:r>
+      <w:proofErr w:type="gramEnd"/>
+      <w:r>
+        <w:t>ES) poderá(</w:t>
       </w:r>
       <w:proofErr w:type="spellStart"/>
       <w:r>
@@ -14113,8 +14538,16 @@
         <w:rPr>
           <w:bCs/>
         </w:rPr>
-        <w:t>.2. abaixo</w:t>
-      </w:r>
+        <w:t xml:space="preserve">.2. </w:t>
+      </w:r>
+      <w:proofErr w:type="gramStart"/>
+      <w:r>
+        <w:rPr>
+          <w:bCs/>
+        </w:rPr>
+        <w:t>abaixo</w:t>
+      </w:r>
+      <w:proofErr w:type="gramEnd"/>
       <w:r>
         <w:rPr>
           <w:bCs/>
@@ -14157,11 +14590,19 @@
       <w:r>
         <w:t xml:space="preserve">ES), ao saldo devedor a ser pago acrescentar-se-ão, quando for o caso, as prestações em atraso, e as penalidades previstas neste instrumento, bem como os juros contratuais calculados </w:t>
       </w:r>
+      <w:proofErr w:type="gramStart"/>
       <w:r>
         <w:rPr>
           <w:i/>
         </w:rPr>
-        <w:t>pro rata die</w:t>
+        <w:t>pro</w:t>
+      </w:r>
+      <w:proofErr w:type="gramEnd"/>
+      <w:r>
+        <w:rPr>
+          <w:i/>
+        </w:rPr>
+        <w:t xml:space="preserve"> rata die</w:t>
       </w:r>
       <w:r>
         <w:t>;</w:t>
@@ -14212,7 +14653,15 @@
         <w:t>7</w:t>
       </w:r>
       <w:r>
-        <w:t xml:space="preserve">.2. adiante, com a finalidade de reduzir o valor da prestação ou o prazo do </w:t>
+        <w:t xml:space="preserve">.2. </w:t>
+      </w:r>
+      <w:proofErr w:type="gramStart"/>
+      <w:r>
+        <w:t>adiante</w:t>
+      </w:r>
+      <w:proofErr w:type="gramEnd"/>
+      <w:r>
+        <w:t xml:space="preserve">, com a finalidade de reduzir o valor da prestação ou o prazo do </w:t>
       </w:r>
       <w:r>
         <w:t>empréstimo</w:t>
@@ -14284,11 +14733,19 @@
       <w:r>
         <w:t xml:space="preserve"> O reajuste do saldo devedor precederá sempre à amortização decorrente do pagamento de cada uma das prestações ainda que ocorram na mesma data. Para fins de apuração, qualquer que seja o motivo, o saldo devedor será atualizado monetariamente pelo índice previsto neste contrato, calculado </w:t>
       </w:r>
+      <w:proofErr w:type="gramStart"/>
       <w:r>
         <w:rPr>
           <w:i/>
         </w:rPr>
-        <w:t>pro rata die</w:t>
+        <w:t>pro</w:t>
+      </w:r>
+      <w:proofErr w:type="gramEnd"/>
+      <w:r>
+        <w:rPr>
+          <w:i/>
+        </w:rPr>
+        <w:t xml:space="preserve"> rata die</w:t>
       </w:r>
       <w:r>
         <w:t xml:space="preserve">, pelo período compreendido entre a data de assinatura deste contrato ou da última atualização, se já ocorrida, inclusive, e a data de apuração, </w:t>
@@ -14402,7 +14859,21 @@
         <w:rPr>
           <w:b/>
         </w:rPr>
-        <w:t>s) DEVEDOR(ES) fica(m) responsável(</w:t>
+        <w:t xml:space="preserve">s) </w:t>
+      </w:r>
+      <w:proofErr w:type="gramStart"/>
+      <w:r>
+        <w:rPr>
+          <w:b/>
+        </w:rPr>
+        <w:t>DEVEDOR(</w:t>
+      </w:r>
+      <w:proofErr w:type="gramEnd"/>
+      <w:r>
+        <w:rPr>
+          <w:b/>
+        </w:rPr>
+        <w:t>ES) fica(m) responsável(</w:t>
       </w:r>
       <w:proofErr w:type="spellStart"/>
       <w:r>
@@ -14901,6 +15372,7 @@
           <w:bCs/>
         </w:rPr>
       </w:pPr>
+      <w:proofErr w:type="gramStart"/>
       <w:r>
         <w:rPr>
           <w:b/>
@@ -14917,7 +15389,14 @@
         <w:rPr>
           <w:bCs/>
         </w:rPr>
-        <w:t xml:space="preserve">Se </w:t>
+        <w:t>Se</w:t>
+      </w:r>
+      <w:proofErr w:type="gramEnd"/>
+      <w:r>
+        <w:rPr>
+          <w:bCs/>
+        </w:rPr>
+        <w:t xml:space="preserve"> </w:t>
       </w:r>
       <w:r>
         <w:rPr>
@@ -14987,6 +15466,7 @@
           <w:b/>
         </w:rPr>
       </w:pPr>
+      <w:proofErr w:type="gramStart"/>
       <w:r>
         <w:rPr>
           <w:b/>
@@ -15003,7 +15483,14 @@
         <w:rPr>
           <w:bCs/>
         </w:rPr>
-        <w:t xml:space="preserve">Se for ajuizada a ação de execução ou de qualquer medida judicial que afete o </w:t>
+        <w:t>Se</w:t>
+      </w:r>
+      <w:proofErr w:type="gramEnd"/>
+      <w:r>
+        <w:rPr>
+          <w:bCs/>
+        </w:rPr>
+        <w:t xml:space="preserve"> for ajuizada a ação de execução ou de qualquer medida judicial que afete o </w:t>
       </w:r>
       <w:r>
         <w:rPr>
@@ -15037,6 +15524,7 @@
           <w:bCs/>
         </w:rPr>
       </w:pPr>
+      <w:proofErr w:type="gramStart"/>
       <w:r>
         <w:rPr>
           <w:b/>
@@ -15053,7 +15541,14 @@
         <w:rPr>
           <w:bCs/>
         </w:rPr>
-        <w:t xml:space="preserve">Se, desfalcada a garantia em virtude da ocultação de fatos que possam deteriorar ou depreciar o Imóvel, </w:t>
+        <w:t>Se</w:t>
+      </w:r>
+      <w:proofErr w:type="gramEnd"/>
+      <w:r>
+        <w:rPr>
+          <w:bCs/>
+        </w:rPr>
+        <w:t xml:space="preserve">, desfalcada a garantia em virtude da ocultação de fatos que possam deteriorar ou depreciar o Imóvel, </w:t>
       </w:r>
       <w:r>
         <w:rPr>
@@ -15111,6 +15606,7 @@
           <w:b/>
         </w:rPr>
       </w:pPr>
+      <w:proofErr w:type="gramStart"/>
       <w:r>
         <w:rPr>
           <w:b/>
@@ -15127,7 +15623,14 @@
         <w:rPr>
           <w:bCs/>
         </w:rPr>
-        <w:t xml:space="preserve">Se </w:t>
+        <w:t>Se</w:t>
+      </w:r>
+      <w:proofErr w:type="gramEnd"/>
+      <w:r>
+        <w:rPr>
+          <w:bCs/>
+        </w:rPr>
+        <w:t xml:space="preserve"> </w:t>
       </w:r>
       <w:r>
         <w:rPr>
@@ -15233,6 +15736,7 @@
           <w:bCs/>
         </w:rPr>
       </w:pPr>
+      <w:proofErr w:type="gramStart"/>
       <w:r>
         <w:rPr>
           <w:b/>
@@ -15249,7 +15753,14 @@
         <w:rPr>
           <w:bCs/>
         </w:rPr>
-        <w:t xml:space="preserve">Se </w:t>
+        <w:t>Se</w:t>
+      </w:r>
+      <w:proofErr w:type="gramEnd"/>
+      <w:r>
+        <w:rPr>
+          <w:bCs/>
+        </w:rPr>
+        <w:t xml:space="preserve"> </w:t>
       </w:r>
       <w:r>
         <w:rPr>
@@ -15319,6 +15830,7 @@
           <w:b/>
         </w:rPr>
       </w:pPr>
+      <w:proofErr w:type="gramStart"/>
       <w:r>
         <w:rPr>
           <w:b/>
@@ -15335,7 +15847,14 @@
         <w:rPr>
           <w:bCs/>
         </w:rPr>
-        <w:t xml:space="preserve">Se </w:t>
+        <w:t>Se</w:t>
+      </w:r>
+      <w:proofErr w:type="gramEnd"/>
+      <w:r>
+        <w:rPr>
+          <w:bCs/>
+        </w:rPr>
+        <w:t xml:space="preserve"> </w:t>
       </w:r>
       <w:r>
         <w:rPr>
@@ -15399,6 +15918,7 @@
           <w:b/>
         </w:rPr>
       </w:pPr>
+      <w:proofErr w:type="gramStart"/>
       <w:r>
         <w:rPr>
           <w:b/>
@@ -15415,7 +15935,14 @@
         <w:rPr>
           <w:bCs/>
         </w:rPr>
-        <w:t>Se houver desapropriação, total ou parcial, do imóvel alienado fiduciariamente;</w:t>
+        <w:t>Se</w:t>
+      </w:r>
+      <w:proofErr w:type="gramEnd"/>
+      <w:r>
+        <w:rPr>
+          <w:bCs/>
+        </w:rPr>
+        <w:t xml:space="preserve"> houver desapropriação, total ou parcial, do imóvel alienado fiduciariamente;</w:t>
       </w:r>
     </w:p>
     <w:p>
@@ -15437,6 +15964,7 @@
           <w:bCs/>
         </w:rPr>
       </w:pPr>
+      <w:proofErr w:type="gramStart"/>
       <w:r>
         <w:rPr>
           <w:b/>
@@ -15453,7 +15981,14 @@
         <w:rPr>
           <w:bCs/>
         </w:rPr>
-        <w:t>Se houver infração de qualquer das cláusulas constantes do presente contrato</w:t>
+        <w:t>Se</w:t>
+      </w:r>
+      <w:proofErr w:type="gramEnd"/>
+      <w:r>
+        <w:rPr>
+          <w:bCs/>
+        </w:rPr>
+        <w:t xml:space="preserve"> houver infração de qualquer das cláusulas constantes do presente contrato</w:t>
       </w:r>
       <w:r>
         <w:rPr>
@@ -15641,7 +16176,23 @@
           <w:b/>
           <w:bCs/>
         </w:rPr>
-        <w:t xml:space="preserve">se à imediatamente pagar </w:t>
+        <w:t xml:space="preserve">se </w:t>
+      </w:r>
+      <w:proofErr w:type="gramStart"/>
+      <w:r>
+        <w:rPr>
+          <w:b/>
+          <w:bCs/>
+        </w:rPr>
+        <w:t>à</w:t>
+      </w:r>
+      <w:proofErr w:type="gramEnd"/>
+      <w:r>
+        <w:rPr>
+          <w:b/>
+          <w:bCs/>
+        </w:rPr>
+        <w:t xml:space="preserve"> imediatamente pagar </w:t>
       </w:r>
       <w:r>
         <w:rPr>
@@ -15786,7 +16337,15 @@
         <w:t>O (</w:t>
       </w:r>
       <w:r>
-        <w:t>s) DEVEDOR(ES) concorda(m) que</w:t>
+        <w:t xml:space="preserve">s) </w:t>
+      </w:r>
+      <w:proofErr w:type="gramStart"/>
+      <w:r>
+        <w:t>DEVEDOR(</w:t>
+      </w:r>
+      <w:proofErr w:type="gramEnd"/>
+      <w:r>
+        <w:t>ES) concorda(m) que</w:t>
       </w:r>
       <w:r>
         <w:t xml:space="preserve"> a cessão ou o endosso não caracterizarão violação do sigilo bancário em relação ao</w:t>
@@ -16006,7 +16565,15 @@
         <w:t>O (</w:t>
       </w:r>
       <w:r>
-        <w:t xml:space="preserve">s) DEVEDOR(ES) declara(m) ter plena ciência de que este contrato constitui o lastro para emissão de Cédula de Crédito Imobiliário, que é emitida, neste ato, pela CREDORA, nos termos da Lei 10.931/04. Para os fins previstos no inciso IX do artigo 19 da Lei 10.931/04, o local e a data de emissão da CCI são aqueles declinados ao final, na assinatura deste instrumento. </w:t>
+        <w:t xml:space="preserve">s) </w:t>
+      </w:r>
+      <w:proofErr w:type="gramStart"/>
+      <w:r>
+        <w:t>DEVEDOR(</w:t>
+      </w:r>
+      <w:proofErr w:type="gramEnd"/>
+      <w:r>
+        <w:t xml:space="preserve">ES) declara(m) ter plena ciência de que este contrato constitui o lastro para emissão de Cédula de Crédito Imobiliário, que é emitida, neste ato, pela CREDORA, nos termos da Lei 10.931/04. Para os fins previstos no inciso IX do artigo 19 da Lei 10.931/04, o local e a data de emissão da CCI são aqueles declinados ao final, na assinatura deste instrumento. </w:t>
       </w:r>
     </w:p>
     <w:p>
@@ -16510,11 +17077,19 @@
         </w:rPr>
         <w:t>Obriga (</w:t>
       </w:r>
-      <w:r>
-        <w:rPr>
-          <w:b/>
-        </w:rPr>
-        <w:t>m)-se, ainda o(s) DEVEDOR(ES) a providenciar o registro deste CONTRATO, com a constituição da Alienação Fiduciária aqui prevista, e averbação da CCI na matrícula do Imóvel objeto da garantia, no prazo de 30 (trinta) dias a contar de sua assinatura</w:t>
+      <w:proofErr w:type="gramStart"/>
+      <w:r>
+        <w:rPr>
+          <w:b/>
+        </w:rPr>
+        <w:t>m)-</w:t>
+      </w:r>
+      <w:proofErr w:type="gramEnd"/>
+      <w:r>
+        <w:rPr>
+          <w:b/>
+        </w:rPr>
+        <w:t>se, ainda o(s) DEVEDOR(ES) a providenciar o registro deste CONTRATO, com a constituição da Alienação Fiduciária aqui prevista, e averbação da CCI na matrícula do Imóvel objeto da garantia, no prazo de 30 (trinta) dias a contar de sua assinatura</w:t>
       </w:r>
       <w:r>
         <w:t xml:space="preserve"> (podendo tal prazo ser prorrogado por igual período, uma única vez, à exclusivo critério da CREDORA), sob pena de venci</w:t>
@@ -16528,8 +17103,13 @@
       <w:r>
         <w:t xml:space="preserve"> valor do Crédito, </w:t>
       </w:r>
-      <w:r>
-        <w:t>o(s) DEVEDOR(ES) deverá(</w:t>
+      <w:proofErr w:type="gramStart"/>
+      <w:r>
+        <w:t>o(</w:t>
+      </w:r>
+      <w:proofErr w:type="gramEnd"/>
+      <w:r>
+        <w:t>s) DEVEDOR(ES) deverá(</w:t>
       </w:r>
       <w:proofErr w:type="spellStart"/>
       <w:r>
@@ -16709,7 +17289,15 @@
         <w:t>O (</w:t>
       </w:r>
       <w:r>
-        <w:t xml:space="preserve">s) FIDUCIANTE(S) se obriga(m) a manter o Imóvel(eis) ora alienado fiduciariamente nos termos deste instrumento, em perfeito estado de segurança e utilização, além de realizar todas as obras, reparos e benfeitorias necessárias. </w:t>
+        <w:t xml:space="preserve">s) </w:t>
+      </w:r>
+      <w:proofErr w:type="gramStart"/>
+      <w:r>
+        <w:t>FIDUCIANTE(</w:t>
+      </w:r>
+      <w:proofErr w:type="gramEnd"/>
+      <w:r>
+        <w:t xml:space="preserve">S) se obriga(m) a manter o Imóvel(eis) ora alienado fiduciariamente nos termos deste instrumento, em perfeito estado de segurança e utilização, além de realizar todas as obras, reparos e benfeitorias necessárias. </w:t>
       </w:r>
     </w:p>
     <w:p>
@@ -17061,11 +17649,19 @@
       <w:r>
         <w:t xml:space="preserve">m) </w:t>
       </w:r>
+      <w:proofErr w:type="gramStart"/>
       <w:r>
         <w:rPr>
           <w:snapToGrid w:val="0"/>
         </w:rPr>
-        <w:t xml:space="preserve">o(s) </w:t>
+        <w:t>o(</w:t>
+      </w:r>
+      <w:proofErr w:type="gramEnd"/>
+      <w:r>
+        <w:rPr>
+          <w:snapToGrid w:val="0"/>
+        </w:rPr>
+        <w:t xml:space="preserve">s) </w:t>
       </w:r>
       <w:r>
         <w:rPr>
@@ -17140,7 +17736,15 @@
         <w:t>Declara (</w:t>
       </w:r>
       <w:r>
-        <w:t xml:space="preserve">m) o(s) </w:t>
+        <w:t xml:space="preserve">m) </w:t>
+      </w:r>
+      <w:proofErr w:type="gramStart"/>
+      <w:r>
+        <w:t>o(</w:t>
+      </w:r>
+      <w:proofErr w:type="gramEnd"/>
+      <w:r>
+        <w:t xml:space="preserve">s) </w:t>
       </w:r>
       <w:r>
         <w:rPr>
@@ -17217,7 +17821,15 @@
         <w:t>Declara (</w:t>
       </w:r>
       <w:r>
-        <w:t xml:space="preserve">m) o(s) </w:t>
+        <w:t xml:space="preserve">m) </w:t>
+      </w:r>
+      <w:proofErr w:type="gramStart"/>
+      <w:r>
+        <w:t>o(</w:t>
+      </w:r>
+      <w:proofErr w:type="gramEnd"/>
+      <w:r>
+        <w:t xml:space="preserve">s) </w:t>
       </w:r>
       <w:r>
         <w:rPr>
@@ -17598,7 +18210,15 @@
         <w:t>declara (</w:t>
       </w:r>
       <w:r>
-        <w:t xml:space="preserve">m), neste ato, o(s) </w:t>
+        <w:t xml:space="preserve">m), neste ato, </w:t>
+      </w:r>
+      <w:proofErr w:type="gramStart"/>
+      <w:r>
+        <w:t>o(</w:t>
+      </w:r>
+      <w:proofErr w:type="gramEnd"/>
+      <w:r>
+        <w:t xml:space="preserve">s) </w:t>
       </w:r>
       <w:r>
         <w:rPr>
@@ -17940,7 +18560,15 @@
         <w:t>.3.</w:t>
       </w:r>
       <w:r>
-        <w:t xml:space="preserve"> Todas as despesas decorrentes deste instrumento e de seu registro são de responsabilidade do(s) DEVEDOR(ES).</w:t>
+        <w:t xml:space="preserve"> Todas as despesas decorrentes deste instrumento e de seu registro são de responsabilidade </w:t>
+      </w:r>
+      <w:proofErr w:type="gramStart"/>
+      <w:r>
+        <w:t>do(</w:t>
+      </w:r>
+      <w:proofErr w:type="gramEnd"/>
+      <w:r>
+        <w:t>s) DEVEDOR(ES).</w:t>
       </w:r>
     </w:p>
     <w:p>
@@ -18087,7 +18715,21 @@
         <w:rPr>
           <w:b/>
         </w:rPr>
-        <w:t>s) DEVEDOR(ES) declara(m), sob as penas da Lei, que:</w:t>
+        <w:t xml:space="preserve">s) </w:t>
+      </w:r>
+      <w:proofErr w:type="gramStart"/>
+      <w:r>
+        <w:rPr>
+          <w:b/>
+        </w:rPr>
+        <w:t>DEVEDOR(</w:t>
+      </w:r>
+      <w:proofErr w:type="gramEnd"/>
+      <w:r>
+        <w:rPr>
+          <w:b/>
+        </w:rPr>
+        <w:t>ES) declara(m), sob as penas da Lei, que:</w:t>
       </w:r>
     </w:p>
     <w:p>
@@ -18115,8 +18757,13 @@
           <w:spacing w:val="-3"/>
         </w:rPr>
       </w:pPr>
-      <w:r>
-        <w:t>leu (</w:t>
+      <w:proofErr w:type="gramStart"/>
+      <w:r>
+        <w:t>leu</w:t>
+      </w:r>
+      <w:proofErr w:type="gramEnd"/>
+      <w:r>
+        <w:t xml:space="preserve"> (</w:t>
       </w:r>
       <w:proofErr w:type="spellStart"/>
       <w:r>
@@ -18215,8 +18862,13 @@
           <w:spacing w:val="-3"/>
         </w:rPr>
       </w:pPr>
-      <w:r>
-        <w:t>são verdadeiras as informações sobre sua identidade, estado civil, nacionalidade, profissão, endereço, cadastro fiscal e econômico-financeiro;</w:t>
+      <w:proofErr w:type="gramStart"/>
+      <w:r>
+        <w:t>são</w:t>
+      </w:r>
+      <w:proofErr w:type="gramEnd"/>
+      <w:r>
+        <w:t xml:space="preserve"> verdadeiras as informações sobre sua identidade, estado civil, nacionalidade, profissão, endereço, cadastro fiscal e econômico-financeiro;</w:t>
       </w:r>
       <w:r>
         <w:t xml:space="preserve"> </w:t>
@@ -18265,11 +18917,19 @@
           <w:spacing w:val="-3"/>
         </w:rPr>
       </w:pPr>
+      <w:proofErr w:type="gramStart"/>
       <w:r>
         <w:rPr>
           <w:spacing w:val="-3"/>
         </w:rPr>
-        <w:t xml:space="preserve">a nomeação da Instituição </w:t>
+        <w:t>a</w:t>
+      </w:r>
+      <w:proofErr w:type="gramEnd"/>
+      <w:r>
+        <w:rPr>
+          <w:spacing w:val="-3"/>
+        </w:rPr>
+        <w:t xml:space="preserve"> nomeação da Instituição </w:t>
       </w:r>
       <w:proofErr w:type="spellStart"/>
       <w:r>
@@ -18334,11 +18994,19 @@
         </w:rPr>
         <w:t xml:space="preserve"> </w:t>
       </w:r>
+      <w:proofErr w:type="gramStart"/>
       <w:r>
         <w:rPr>
           <w:spacing w:val="-3"/>
         </w:rPr>
-        <w:t xml:space="preserve">a Instituição </w:t>
+        <w:t>a</w:t>
+      </w:r>
+      <w:proofErr w:type="gramEnd"/>
+      <w:r>
+        <w:rPr>
+          <w:spacing w:val="-3"/>
+        </w:rPr>
+        <w:t xml:space="preserve"> Instituição </w:t>
       </w:r>
       <w:proofErr w:type="spellStart"/>
       <w:r>
@@ -18402,11 +19070,19 @@
           <w:spacing w:val="-3"/>
         </w:rPr>
       </w:pPr>
+      <w:proofErr w:type="gramStart"/>
       <w:r>
         <w:rPr>
           <w:spacing w:val="-3"/>
         </w:rPr>
-        <w:t xml:space="preserve">toda e qualquer negociação, pagamento e quitação das parcelas e/ou saldo devedor deste </w:t>
+        <w:t>toda</w:t>
+      </w:r>
+      <w:proofErr w:type="gramEnd"/>
+      <w:r>
+        <w:rPr>
+          <w:spacing w:val="-3"/>
+        </w:rPr>
+        <w:t xml:space="preserve"> e qualquer negociação, pagamento e quitação das parcelas e/ou saldo devedor deste </w:t>
       </w:r>
       <w:r>
         <w:t xml:space="preserve">empréstimo </w:t>
@@ -18486,11 +19162,19 @@
           <w:u w:val="single"/>
         </w:rPr>
       </w:pPr>
+      <w:proofErr w:type="gramStart"/>
       <w:r>
         <w:rPr>
           <w:spacing w:val="-3"/>
         </w:rPr>
-        <w:t>tomou ciência prévia do custo efetivo total (CET) da operação contratada</w:t>
+        <w:t>tomou</w:t>
+      </w:r>
+      <w:proofErr w:type="gramEnd"/>
+      <w:r>
+        <w:rPr>
+          <w:spacing w:val="-3"/>
+        </w:rPr>
+        <w:t xml:space="preserve"> ciência prévia do custo efetivo total (CET) da operação contratada</w:t>
       </w:r>
       <w:r>
         <w:rPr>
@@ -18605,8 +19289,13 @@
           <w:highlight w:val="lightGray"/>
         </w:rPr>
       </w:pPr>
-      <w:r>
-        <w:t>O(s) DEVEDOR(ES) está(</w:t>
+      <w:proofErr w:type="gramStart"/>
+      <w:r>
+        <w:t>O(</w:t>
+      </w:r>
+      <w:proofErr w:type="gramEnd"/>
+      <w:r>
+        <w:t>s) DEVEDOR(ES) está(</w:t>
       </w:r>
       <w:proofErr w:type="spellStart"/>
       <w:r>
@@ -18635,7 +19324,13 @@
         <w:rPr>
           <w:b/>
         </w:rPr>
-        <w:t>BMP MONEY PLUS SOCIEDADE DE CRÉDITO DIRETO S.A</w:t>
+        <w:t xml:space="preserve">BMP </w:t>
+      </w:r>
+      <w:r>
+        <w:rPr>
+          <w:b/>
+        </w:rPr>
+        <w:t>SOCIEDADE DE CRÉDITO DIRETO S.A</w:t>
       </w:r>
       <w:r>
         <w:t xml:space="preserve"> </w:t>
@@ -18802,6 +19497,8 @@
           <w:spacing w:val="-3"/>
         </w:rPr>
       </w:pPr>
+      <w:bookmarkStart w:id="5" w:name="_GoBack"/>
+      <w:bookmarkEnd w:id="5"/>
     </w:p>
     <w:p>
       <w:pPr>
@@ -18843,7 +19540,14 @@
         <w:rPr>
           <w:spacing w:val="-3"/>
         </w:rPr>
-        <w:t xml:space="preserve">São Paulo,  </w:t>
+        <w:t xml:space="preserve">São </w:t>
+      </w:r>
+      <w:proofErr w:type="gramStart"/>
+      <w:r>
+        <w:rPr>
+          <w:spacing w:val="-3"/>
+        </w:rPr>
+        <w:t xml:space="preserve">Paulo,  </w:t>
       </w:r>
       <w:proofErr w:type="spellStart"/>
       <w:r>
@@ -18853,6 +19557,7 @@
         <w:t>emissaoDia</w:t>
       </w:r>
       <w:proofErr w:type="spellEnd"/>
+      <w:proofErr w:type="gramEnd"/>
       <w:r>
         <w:rPr>
           <w:spacing w:val="-3"/>
@@ -18951,7 +19656,7 @@
           <w:szCs w:val="24"/>
           <w:lang w:val="es-ES_tradnl"/>
         </w:rPr>
-        <w:t>BMP MONEY PLUS SOCIEDADE DE CRÉDITO DIRETO S.A</w:t>
+        <w:t>BMP SOCIEDADE DE CRÉDITO DIRETO S.A</w:t>
       </w:r>
     </w:p>
     <w:p>
@@ -18975,6 +19680,7 @@
         </w:rPr>
       </w:pPr>
       <w:proofErr w:type="spellStart"/>
+      <w:proofErr w:type="gramStart"/>
       <w:r>
         <w:rPr>
           <w:rFonts w:ascii="Times New Roman" w:hAnsi="Times New Roman"/>
@@ -18983,6 +19689,7 @@
         <w:t>aaaaaaaaaaa</w:t>
       </w:r>
       <w:proofErr w:type="spellEnd"/>
+      <w:proofErr w:type="gramEnd"/>
     </w:p>
     <w:p>
       <w:pPr>
@@ -19343,8 +20050,6 @@
         <w:lastRenderedPageBreak/>
         <w:t>Anexo I</w:t>
       </w:r>
-      <w:bookmarkStart w:id="5" w:name="_GoBack"/>
-      <w:bookmarkEnd w:id="5"/>
     </w:p>
     <w:p>
       <w:pPr>
@@ -25512,6 +26217,16 @@
       <w:szCs w:val="24"/>
     </w:rPr>
   </w:style>
+  <w:style w:type="character" w:customStyle="1" w:styleId="cf01">
+    <w:name w:val="cf01"/>
+    <w:basedOn w:val="Fontepargpadro"/>
+    <w:rsid w:val="00DE0103"/>
+    <w:rPr>
+      <w:rFonts w:ascii="Segoe UI" w:hAnsi="Segoe UI" w:cs="Segoe UI" w:hint="default"/>
+      <w:sz w:val="18"/>
+      <w:szCs w:val="18"/>
+    </w:rPr>
+  </w:style>
 </w:styles>
 </file>
 
@@ -25803,7 +26518,7 @@
 </file>
 
 <file path=customXml/itemProps1.xml><?xml version="1.0" encoding="utf-8"?>
-<ds:datastoreItem xmlns:ds="http://schemas.openxmlformats.org/officeDocument/2006/customXml" ds:itemID="{22C72004-0C02-4727-9706-C0519E5D5149}">
+<ds:datastoreItem xmlns:ds="http://schemas.openxmlformats.org/officeDocument/2006/customXml" ds:itemID="{8FE6209E-AAF1-41B0-938D-E5993AEC4858}">
   <ds:schemaRefs>
     <ds:schemaRef ds:uri="http://schemas.openxmlformats.org/officeDocument/2006/bibliography"/>
   </ds:schemaRefs>

</xml_diff>

<commit_message>
4 #SIS-163# atualizaçao cci aquisicao
</commit_message>
<xml_diff>
--- a/galleriafinancas/src/resource/AquisicaoCCI.docx
+++ b/galleriafinancas/src/resource/AquisicaoCCI.docx
@@ -1591,7 +1591,7 @@
               <w:right w:val="single" w:sz="4" w:space="0" w:color="808080"/>
             </w:tcBorders>
             <w:shd w:val="clear" w:color="auto" w:fill="FFFFFF"/>
-            <w:vAlign w:val="bottom"/>
+            <w:vAlign w:val="center"/>
           </w:tcPr>
           <w:p>
             <w:pPr>
@@ -1616,10 +1616,7 @@
               <w:t xml:space="preserve">. </w:t>
             </w:r>
             <w:r>
-              <w:t xml:space="preserve">Valor liberado ao comprador </w:t>
-            </w:r>
-            <w:r>
-              <w:t>(5.A – 5.A.1, 5.A.1.1, 5.A.1.2, 5.A.1.3, 5.A.1.4 e 5.A.1.5)</w:t>
+              <w:t>Valor líquido do crédito</w:t>
             </w:r>
           </w:p>
         </w:tc>
@@ -1986,409 +1983,52 @@
               <w:rPr>
                 <w:bCs/>
               </w:rPr>
-              <w:t>) A</w:t>
+              <w:t xml:space="preserve">) </w:t>
             </w:r>
             <w:r>
               <w:rPr>
                 <w:bCs/>
               </w:rPr>
-              <w:t>s</w:t>
-            </w:r>
-            <w:r>
-              <w:rPr>
+              <w:t xml:space="preserve">As Tarifas mencionadas nos itens </w:t>
+            </w:r>
+            <w:r>
+              <w:rPr>
+                <w:b/>
                 <w:bCs/>
               </w:rPr>
-              <w:t xml:space="preserve"> Tarifa</w:t>
+              <w:t>5.A.1.1 a 5.A.1.4</w:t>
             </w:r>
             <w:r>
               <w:rPr>
                 <w:bCs/>
               </w:rPr>
-              <w:t>s</w:t>
-            </w:r>
-            <w:r>
-              <w:rPr>
+              <w:t xml:space="preserve"> do QUADRO RESUMO poderão, a critério do (s) DEVEDOR (ES), </w:t>
+            </w:r>
+            <w:r>
+              <w:rPr>
+                <w:b/>
                 <w:bCs/>
               </w:rPr>
-              <w:t xml:space="preserve"> mencionada</w:t>
+              <w:t>ser quitadas pela CREDORA FIDUCIÁRIA</w:t>
             </w:r>
             <w:r>
               <w:rPr>
                 <w:bCs/>
               </w:rPr>
-              <w:t>s</w:t>
-            </w:r>
-            <w:r>
-              <w:rPr>
+              <w:t xml:space="preserve"> e </w:t>
+            </w:r>
+            <w:r>
+              <w:rPr>
+                <w:b/>
                 <w:bCs/>
               </w:rPr>
-              <w:t xml:space="preserve"> no</w:t>
+              <w:t>incluídas no valor do Empréstimo.</w:t>
             </w:r>
             <w:r>
               <w:rPr>
                 <w:bCs/>
               </w:rPr>
-              <w:t>s</w:t>
-            </w:r>
-            <w:r>
-              <w:rPr>
-                <w:bCs/>
-              </w:rPr>
-              <w:t xml:space="preserve"> ite</w:t>
-            </w:r>
-            <w:r>
-              <w:rPr>
-                <w:bCs/>
-              </w:rPr>
-              <w:t>ns</w:t>
-            </w:r>
-            <w:r>
-              <w:rPr>
-                <w:bCs/>
-              </w:rPr>
-              <w:t xml:space="preserve"> </w:t>
-            </w:r>
-            <w:r>
-              <w:rPr>
-                <w:b/>
-                <w:bCs/>
-              </w:rPr>
-              <w:t>5</w:t>
-            </w:r>
-            <w:r>
-              <w:rPr>
-                <w:b/>
-                <w:bCs/>
-              </w:rPr>
-              <w:t>.A.</w:t>
-            </w:r>
-            <w:r>
-              <w:rPr>
-                <w:b/>
-                <w:bCs/>
-              </w:rPr>
-              <w:t>1</w:t>
-            </w:r>
-            <w:r>
-              <w:rPr>
-                <w:b/>
-                <w:bCs/>
-              </w:rPr>
-              <w:t>.1 e 5.A.1.3 e 5.A.1.5</w:t>
-            </w:r>
-            <w:r>
-              <w:t xml:space="preserve"> </w:t>
-            </w:r>
-            <w:r>
-              <w:rPr>
-                <w:bCs/>
-              </w:rPr>
-              <w:t>do QUADRO RESUMO poder</w:t>
-            </w:r>
-            <w:r>
-              <w:rPr>
-                <w:bCs/>
-              </w:rPr>
-              <w:t>ão</w:t>
-            </w:r>
-            <w:r>
-              <w:rPr>
-                <w:bCs/>
-              </w:rPr>
-              <w:t xml:space="preserve">, a critério </w:t>
-            </w:r>
-            <w:r>
-              <w:rPr>
-                <w:bCs/>
-              </w:rPr>
-              <w:t>do (</w:t>
-            </w:r>
-            <w:r>
-              <w:rPr>
-                <w:bCs/>
-              </w:rPr>
-              <w:t xml:space="preserve">s) </w:t>
-            </w:r>
-            <w:r>
-              <w:rPr>
-                <w:bCs/>
-              </w:rPr>
-              <w:t>DEVEDOR (</w:t>
-            </w:r>
-            <w:r>
-              <w:rPr>
-                <w:bCs/>
-              </w:rPr>
-              <w:t xml:space="preserve">ES), </w:t>
-            </w:r>
-            <w:r>
-              <w:rPr>
-                <w:b/>
-                <w:bCs/>
-              </w:rPr>
-              <w:t>ser</w:t>
-            </w:r>
-            <w:r>
-              <w:rPr>
-                <w:b/>
-                <w:bCs/>
-              </w:rPr>
-              <w:t xml:space="preserve"> quitadas pela CREDORA FIDUCIÁRIA </w:t>
-            </w:r>
-            <w:r>
-              <w:rPr>
-                <w:bCs/>
-              </w:rPr>
-              <w:t>e</w:t>
-            </w:r>
-            <w:r>
-              <w:rPr>
-                <w:b/>
-                <w:bCs/>
-              </w:rPr>
-              <w:t xml:space="preserve"> incluídas no valor do Empréstimo</w:t>
-            </w:r>
-            <w:r>
-              <w:rPr>
-                <w:bCs/>
-              </w:rPr>
-              <w:t xml:space="preserve">. As </w:t>
-            </w:r>
-            <w:r>
-              <w:rPr>
-                <w:bCs/>
-              </w:rPr>
-              <w:t>despesa</w:t>
-            </w:r>
-            <w:r>
-              <w:rPr>
-                <w:bCs/>
-              </w:rPr>
-              <w:t>s</w:t>
-            </w:r>
-            <w:r>
-              <w:rPr>
-                <w:bCs/>
-              </w:rPr>
-              <w:t xml:space="preserve"> previstas no</w:t>
-            </w:r>
-            <w:r>
-              <w:rPr>
-                <w:bCs/>
-              </w:rPr>
-              <w:t>s itens</w:t>
-            </w:r>
-            <w:r>
-              <w:rPr>
-                <w:bCs/>
-              </w:rPr>
-              <w:t xml:space="preserve"> </w:t>
-            </w:r>
-            <w:r>
-              <w:rPr>
-                <w:b/>
-                <w:bCs/>
-              </w:rPr>
-              <w:t>5</w:t>
-            </w:r>
-            <w:r>
-              <w:rPr>
-                <w:b/>
-                <w:bCs/>
-              </w:rPr>
-              <w:t>.A.</w:t>
-            </w:r>
-            <w:r>
-              <w:rPr>
-                <w:b/>
-                <w:bCs/>
-              </w:rPr>
-              <w:t>1</w:t>
-            </w:r>
-            <w:r>
-              <w:rPr>
-                <w:b/>
-                <w:bCs/>
-              </w:rPr>
-              <w:t xml:space="preserve">.1. </w:t>
-            </w:r>
-            <w:r>
-              <w:rPr>
-                <w:b/>
-                <w:bCs/>
-              </w:rPr>
-              <w:t>5</w:t>
-            </w:r>
-            <w:r>
-              <w:rPr>
-                <w:b/>
-                <w:bCs/>
-              </w:rPr>
-              <w:t>.</w:t>
-            </w:r>
-            <w:r>
-              <w:rPr>
-                <w:b/>
-                <w:bCs/>
-              </w:rPr>
-              <w:t>A.1.2</w:t>
-            </w:r>
-            <w:r>
-              <w:rPr>
-                <w:b/>
-                <w:bCs/>
-              </w:rPr>
-              <w:t>.</w:t>
-            </w:r>
-            <w:r>
-              <w:rPr>
-                <w:b/>
-                <w:bCs/>
-              </w:rPr>
-              <w:t xml:space="preserve"> </w:t>
-            </w:r>
-            <w:proofErr w:type="gramStart"/>
-            <w:r>
-              <w:rPr>
-                <w:bCs/>
-              </w:rPr>
-              <w:t>do</w:t>
-            </w:r>
-            <w:proofErr w:type="gramEnd"/>
-            <w:r>
-              <w:rPr>
-                <w:bCs/>
-              </w:rPr>
-              <w:t xml:space="preserve"> QUADRO RESUMO representa</w:t>
-            </w:r>
-            <w:r>
-              <w:rPr>
-                <w:bCs/>
-              </w:rPr>
-              <w:t>m</w:t>
-            </w:r>
-            <w:r>
-              <w:rPr>
-                <w:bCs/>
-              </w:rPr>
-              <w:t xml:space="preserve"> uma estimativa das custas e emolumentos a serem despendidos com o registro deste CONTRATO </w:t>
-            </w:r>
-            <w:r>
-              <w:rPr>
-                <w:bCs/>
-              </w:rPr>
-              <w:t xml:space="preserve">e </w:t>
-            </w:r>
-            <w:r>
-              <w:rPr>
-                <w:bCs/>
-              </w:rPr>
-              <w:t>poderá</w:t>
-            </w:r>
-            <w:r>
-              <w:rPr>
-                <w:bCs/>
-              </w:rPr>
-              <w:t>,</w:t>
-            </w:r>
-            <w:r>
-              <w:t xml:space="preserve"> </w:t>
-            </w:r>
-            <w:r>
-              <w:rPr>
-                <w:bCs/>
-              </w:rPr>
-              <w:t xml:space="preserve">a critério </w:t>
-            </w:r>
-            <w:r>
-              <w:rPr>
-                <w:bCs/>
-              </w:rPr>
-              <w:t>do (</w:t>
-            </w:r>
-            <w:r>
-              <w:rPr>
-                <w:bCs/>
-              </w:rPr>
-              <w:t xml:space="preserve">s) </w:t>
-            </w:r>
-            <w:r>
-              <w:rPr>
-                <w:bCs/>
-              </w:rPr>
-              <w:t>DEVEDOR (</w:t>
-            </w:r>
-            <w:r>
-              <w:rPr>
-                <w:bCs/>
-              </w:rPr>
-              <w:t xml:space="preserve">ES), ser incluída no valor do </w:t>
-            </w:r>
-            <w:r>
-              <w:rPr>
-                <w:bCs/>
-              </w:rPr>
-              <w:t xml:space="preserve">Empréstimo, </w:t>
-            </w:r>
-            <w:r>
-              <w:rPr>
-                <w:bCs/>
-              </w:rPr>
-              <w:t xml:space="preserve">hipótese em que </w:t>
-            </w:r>
-            <w:r>
-              <w:rPr>
-                <w:bCs/>
-              </w:rPr>
-              <w:t xml:space="preserve">poderá </w:t>
-            </w:r>
-            <w:r>
-              <w:rPr>
-                <w:bCs/>
-              </w:rPr>
-              <w:t xml:space="preserve">ser paga diretamente </w:t>
-            </w:r>
-            <w:r>
-              <w:rPr>
-                <w:bCs/>
-              </w:rPr>
-              <w:t>pela CREDORA</w:t>
-            </w:r>
-            <w:r>
-              <w:rPr>
-                <w:bCs/>
-              </w:rPr>
-              <w:t xml:space="preserve"> ao Cartório de Registro de Imóveis, por conta e ordem </w:t>
-            </w:r>
-            <w:r>
-              <w:rPr>
-                <w:bCs/>
-              </w:rPr>
-              <w:t>do (</w:t>
-            </w:r>
-            <w:r>
-              <w:rPr>
-                <w:bCs/>
-              </w:rPr>
-              <w:t xml:space="preserve">s) </w:t>
-            </w:r>
-            <w:r>
-              <w:rPr>
-                <w:bCs/>
-              </w:rPr>
-              <w:t>DEVEDOR (</w:t>
-            </w:r>
-            <w:r>
-              <w:rPr>
-                <w:bCs/>
-              </w:rPr>
-              <w:t>ES), e descontado do valor de liberação deste recurso nos termos deste CONTRATO</w:t>
-            </w:r>
-            <w:r>
-              <w:rPr>
-                <w:bCs/>
-              </w:rPr>
-              <w:t>.</w:t>
+              <w:t xml:space="preserve"> As despesas mencionadas nos itens acima representam uma estimativa das custas e emolumentos a serem despendidos com o registro deste CONTRATO e poderá, a critério do (s) DEVEDOR (ES), ser incluída no valor do Empréstimo, hipótese em que poderá ser paga diretamente pela CREDORA, por conta e ordem do (s) DEVEDOR (ES), e descontado do valor de liberação deste recurso nos termos deste CONTRATO.</w:t>
             </w:r>
           </w:p>
         </w:tc>
@@ -3044,7 +2684,7 @@
               <w:rPr>
                 <w:b/>
               </w:rPr>
-              <w:t xml:space="preserve">F) Índice de Reajuste Mensal </w:t>
+              <w:t>F) Índice de Reajuste</w:t>
             </w:r>
           </w:p>
         </w:tc>
@@ -3080,7 +2720,13 @@
               <w:rPr>
                 <w:b/>
               </w:rPr>
-              <w:t>(IBGE) sobre o saldo devedor de forma mensal a ser cobrado junto com a parcela mensal</w:t>
+              <w:t>(IBGE) sobre o saldo devedor</w:t>
+            </w:r>
+            <w:r>
+              <w:rPr>
+                <w:b/>
+              </w:rPr>
+              <w:t xml:space="preserve"> (Somente variação positiva)</w:t>
             </w:r>
           </w:p>
         </w:tc>
@@ -3243,18 +2889,6 @@
               </w:rPr>
               <w:t xml:space="preserve"> </w:t>
             </w:r>
-            <w:r>
-              <w:rPr>
-                <w:b/>
-              </w:rPr>
-              <w:t>+</w:t>
-            </w:r>
-            <w:r>
-              <w:rPr>
-                <w:b/>
-              </w:rPr>
-              <w:t xml:space="preserve"> Reajuste IPCA (IBGE)</w:t>
-            </w:r>
           </w:p>
         </w:tc>
       </w:tr>
@@ -3427,7 +3061,22 @@
               <w:rPr>
                 <w:b/>
               </w:rPr>
-              <w:t>R$ 50,00 (Cinquenta Reais)</w:t>
+              <w:t>R$ 25,00 (Vinte e Cinco Reais)</w:t>
+            </w:r>
+            <w:r>
+              <w:rPr>
+                <w:b/>
+              </w:rPr>
+              <w:t>,</w:t>
+            </w:r>
+            <w:r>
+              <w:t xml:space="preserve"> </w:t>
+            </w:r>
+            <w:r>
+              <w:rPr>
+                <w:b/>
+              </w:rPr>
+              <w:t>na hipótese de carência, as tarifas desses meses serão cobradas na 1ª parcela.</w:t>
             </w:r>
           </w:p>
         </w:tc>
@@ -4306,6 +3955,8 @@
                 <w:spacing w:val="-3"/>
               </w:rPr>
             </w:pPr>
+            <w:bookmarkStart w:id="4" w:name="_GoBack"/>
+            <w:bookmarkEnd w:id="4"/>
           </w:p>
           <w:p>
             <w:pPr>
@@ -4349,7 +4000,45 @@
                 <w:sz w:val="28"/>
                 <w:szCs w:val="28"/>
               </w:rPr>
-              <w:t>Série:                                                                   Número:</w:t>
+              <w:t xml:space="preserve">Série:   </w:t>
+            </w:r>
+            <w:proofErr w:type="spellStart"/>
+            <w:r>
+              <w:rPr>
+                <w:b/>
+                <w:spacing w:val="-3"/>
+                <w:sz w:val="28"/>
+                <w:szCs w:val="28"/>
+              </w:rPr>
+              <w:t>serieCcb</w:t>
+            </w:r>
+            <w:proofErr w:type="spellEnd"/>
+            <w:r>
+              <w:rPr>
+                <w:b/>
+                <w:spacing w:val="-3"/>
+                <w:sz w:val="28"/>
+                <w:szCs w:val="28"/>
+              </w:rPr>
+              <w:t xml:space="preserve">                            </w:t>
+            </w:r>
+            <w:r>
+              <w:rPr>
+                <w:b/>
+                <w:spacing w:val="-3"/>
+                <w:sz w:val="28"/>
+                <w:szCs w:val="28"/>
+              </w:rPr>
+              <w:t xml:space="preserve">                           </w:t>
+            </w:r>
+            <w:r>
+              <w:rPr>
+                <w:b/>
+                <w:spacing w:val="-3"/>
+                <w:sz w:val="28"/>
+                <w:szCs w:val="28"/>
+              </w:rPr>
+              <w:t xml:space="preserve">  Número:</w:t>
             </w:r>
             <w:r>
               <w:rPr>
@@ -4619,7 +4308,6 @@
                 <w:b/>
                 <w:spacing w:val="-3"/>
               </w:rPr>
-              <w:lastRenderedPageBreak/>
               <w:t>INSTITUIÇÃO CUSTODIANTE</w:t>
             </w:r>
             <w:r>
@@ -5714,10 +5402,6 @@
       </w:pPr>
     </w:p>
     <w:p>
-      <w:pPr>
-        <w:spacing w:line="288" w:lineRule="auto"/>
-        <w:jc w:val="both"/>
-      </w:pPr>
       <w:r>
         <w:rPr>
           <w:b/>
@@ -5737,22 +5421,10 @@
         <w:t>.</w:t>
       </w:r>
       <w:r>
-        <w:t xml:space="preserve"> Satisfeita a venda, </w:t>
-      </w:r>
-      <w:r>
-        <w:t>o (</w:t>
-      </w:r>
-      <w:r>
-        <w:t xml:space="preserve">s) </w:t>
-      </w:r>
-      <w:r>
-        <w:t>VENDEDOR (</w:t>
-      </w:r>
-      <w:r>
-        <w:t xml:space="preserve">ES) </w:t>
-      </w:r>
-      <w:r>
-        <w:t>dá (</w:t>
+        <w:t xml:space="preserve"> </w:t>
+      </w:r>
+      <w:r>
+        <w:t>Satisfeita a venda, o (s) VENDEDOR (ES) dá (</w:t>
       </w:r>
       <w:proofErr w:type="spellStart"/>
       <w:r>
@@ -5760,37 +5432,7 @@
       </w:r>
       <w:proofErr w:type="spellEnd"/>
       <w:r>
-        <w:t xml:space="preserve">) </w:t>
-      </w:r>
-      <w:r>
-        <w:t>ao (</w:t>
-      </w:r>
-      <w:r>
-        <w:t xml:space="preserve">s) </w:t>
-      </w:r>
-      <w:r>
-        <w:t>DEVEDOR (</w:t>
-      </w:r>
-      <w:r>
-        <w:t xml:space="preserve">ES) plena e irrevogável quitação e, </w:t>
-      </w:r>
-      <w:r>
-        <w:t>transmite (</w:t>
-      </w:r>
-      <w:r>
-        <w:t xml:space="preserve">m) </w:t>
-      </w:r>
-      <w:r>
-        <w:t>ao (</w:t>
-      </w:r>
-      <w:r>
-        <w:t xml:space="preserve">s) </w:t>
-      </w:r>
-      <w:r>
-        <w:t>mesmo (</w:t>
-      </w:r>
-      <w:r>
-        <w:t>s) toda posse, domínio e ação sobre o imóvel, pelo registro deste instrumento particular com força de escritura pública na matrícula do imóvel.</w:t>
+        <w:t>) ao (s) DEVEDOR (ES) e à CREDORA plena e irrevogável quitação e, transmite (m) ao (s) mesmo (s) toda posse, domínio e ação sobre o imóvel, pelo registro deste instrumento particular com força de escritura pública na matrícula do imóvel.</w:t>
       </w:r>
     </w:p>
     <w:p>
@@ -5869,22 +5511,10 @@
         <w:t>2.1.</w:t>
       </w:r>
       <w:r>
-        <w:t xml:space="preserve"> O preço ajustado para a venda e compra do Imóvel é o estipulado no item </w:t>
-      </w:r>
-      <w:r>
-        <w:rPr>
-          <w:b/>
-        </w:rPr>
-        <w:t xml:space="preserve">4-A </w:t>
-      </w:r>
-      <w:r>
-        <w:t xml:space="preserve">do QUADRO RESUMO. </w:t>
-      </w:r>
-      <w:r>
-        <w:t>O (</w:t>
-      </w:r>
-      <w:r>
-        <w:t xml:space="preserve">s) </w:t>
+        <w:t xml:space="preserve"> </w:t>
+      </w:r>
+      <w:r>
+        <w:t xml:space="preserve">O preço ajustado para a venda e compra do Imóvel é o estipulado no item 4-A do QUADRO RESUMO. O (s) </w:t>
       </w:r>
       <w:proofErr w:type="gramStart"/>
       <w:r>
@@ -5892,22 +5522,7 @@
       </w:r>
       <w:proofErr w:type="gramEnd"/>
       <w:r>
-        <w:t xml:space="preserve">ES) pagou(aram) ao(s) VENDEDOR(ES), na presente data, o valor mencionado no item </w:t>
-      </w:r>
-      <w:r>
-        <w:rPr>
-          <w:b/>
-        </w:rPr>
-        <w:t>4</w:t>
-      </w:r>
-      <w:r>
-        <w:rPr>
-          <w:b/>
-        </w:rPr>
-        <w:t>-A</w:t>
-      </w:r>
-      <w:r>
-        <w:t xml:space="preserve"> do QUADRO RESUMO, por cujo recebimento o(s) mesmo(s) lhe(s) dá(</w:t>
+        <w:t>ES) pagou(aram) ao(s) VENDEDOR(ES) o valor mencionado no item 4-A do QUADRO RESUMO, por cujo recebimento o(s) mesmo(s) lhe(s) dá(</w:t>
       </w:r>
       <w:proofErr w:type="spellStart"/>
       <w:r>
@@ -5939,13 +5554,7 @@
         <w:rPr>
           <w:b/>
         </w:rPr>
-        <w:t>O (</w:t>
-      </w:r>
-      <w:r>
-        <w:rPr>
-          <w:b/>
-        </w:rPr>
-        <w:t xml:space="preserve">s) </w:t>
+        <w:t xml:space="preserve">O (s) </w:t>
       </w:r>
       <w:proofErr w:type="gramStart"/>
       <w:r>
@@ -5971,52 +5580,13 @@
         <w:t xml:space="preserve"> obtém da </w:t>
       </w:r>
       <w:r>
-        <w:t>CREDOR</w:t>
-      </w:r>
-      <w:r>
-        <w:t>A</w:t>
-      </w:r>
-      <w:r>
-        <w:t xml:space="preserve"> FIDUCIÁRI</w:t>
-      </w:r>
-      <w:r>
-        <w:t xml:space="preserve">A o empréstimo descrito no item </w:t>
-      </w:r>
-      <w:r>
-        <w:rPr>
-          <w:b/>
-        </w:rPr>
-        <w:t>5-A</w:t>
-      </w:r>
-      <w:r>
-        <w:rPr>
-          <w:b/>
-        </w:rPr>
-        <w:t xml:space="preserve"> do QUADRO RESUMO</w:t>
-      </w:r>
-      <w:r>
-        <w:rPr>
-          <w:b/>
-        </w:rPr>
-        <w:t xml:space="preserve">, </w:t>
-      </w:r>
-      <w:r>
-        <w:rPr>
-          <w:b/>
-        </w:rPr>
-        <w:t>transfer</w:t>
-      </w:r>
-      <w:r>
-        <w:rPr>
-          <w:b/>
-        </w:rPr>
-        <w:t>indo o imóvel</w:t>
-      </w:r>
-      <w:r>
-        <w:rPr>
-          <w:b/>
-        </w:rPr>
-        <w:t xml:space="preserve"> </w:t>
+        <w:t xml:space="preserve">CREDORA FIDUCIÁRIA o empréstimo descrito no item </w:t>
+      </w:r>
+      <w:r>
+        <w:rPr>
+          <w:b/>
+        </w:rPr>
+        <w:t xml:space="preserve">5-A do QUADRO RESUMO, transferindo o imóvel </w:t>
       </w:r>
       <w:r>
         <w:t>descrito no item 7 do QUADRO RESUMO</w:t>
@@ -6025,31 +5595,16 @@
         <w:rPr>
           <w:b/>
         </w:rPr>
-        <w:t xml:space="preserve"> </w:t>
-      </w:r>
-      <w:r>
-        <w:rPr>
-          <w:b/>
-        </w:rPr>
-        <w:t>como garantia da dívida</w:t>
-      </w:r>
-      <w:r>
-        <w:t>,</w:t>
-      </w:r>
-      <w:r>
-        <w:t xml:space="preserve"> nos termos e nas condições da Lei 9.514/97</w:t>
-      </w:r>
-      <w:bookmarkStart w:id="4" w:name="_Hlk14281613"/>
-      <w:r>
-        <w:t>, observado o disposto nas cláusulas 2.2.</w:t>
-      </w:r>
-      <w:r>
-        <w:t>2</w:t>
-      </w:r>
-      <w:r>
-        <w:t xml:space="preserve"> e 2.4</w:t>
-      </w:r>
-      <w:bookmarkEnd w:id="4"/>
+        <w:t xml:space="preserve"> como garantia da dívida</w:t>
+      </w:r>
+      <w:r>
+        <w:t>, nos termos e nas condições da Lei 9.514/97</w:t>
+      </w:r>
+      <w:bookmarkStart w:id="5" w:name="_Hlk14281613"/>
+      <w:r>
+        <w:t>, observado o disposto nas cláusulas 2.2.2 a 2.4</w:t>
+      </w:r>
+      <w:bookmarkEnd w:id="5"/>
       <w:r>
         <w:t>.</w:t>
       </w:r>
@@ -6075,10 +5630,7 @@
         <w:tab/>
       </w:r>
       <w:r>
-        <w:t>O (</w:t>
-      </w:r>
-      <w:r>
-        <w:t xml:space="preserve">s) </w:t>
+        <w:t xml:space="preserve">O (s) </w:t>
       </w:r>
       <w:proofErr w:type="gramStart"/>
       <w:r>
@@ -6086,13 +5638,7 @@
       </w:r>
       <w:proofErr w:type="gramEnd"/>
       <w:r>
-        <w:t xml:space="preserve">ES) </w:t>
-      </w:r>
-      <w:r>
-        <w:t>está</w:t>
-      </w:r>
-      <w:r>
-        <w:t>(</w:t>
+        <w:t>ES) está(</w:t>
       </w:r>
       <w:proofErr w:type="spellStart"/>
       <w:r>
@@ -6100,37 +5646,7 @@
       </w:r>
       <w:proofErr w:type="spellEnd"/>
       <w:r>
-        <w:t>)</w:t>
-      </w:r>
-      <w:r>
-        <w:t xml:space="preserve"> ciente</w:t>
-      </w:r>
-      <w:r>
-        <w:t>(s)</w:t>
-      </w:r>
-      <w:r>
-        <w:t xml:space="preserve"> e concorda</w:t>
-      </w:r>
-      <w:r>
-        <w:t>(m)</w:t>
-      </w:r>
-      <w:r>
-        <w:t xml:space="preserve"> que é de sua</w:t>
-      </w:r>
-      <w:r>
-        <w:t>(s)</w:t>
-      </w:r>
-      <w:r>
-        <w:t xml:space="preserve"> responsabilidade</w:t>
-      </w:r>
-      <w:r>
-        <w:t>(s)</w:t>
-      </w:r>
-      <w:r>
-        <w:t xml:space="preserve"> o pagamento dos valores indicados nos itens </w:t>
-      </w:r>
-      <w:r>
-        <w:t xml:space="preserve">5.A.1. </w:t>
+        <w:t xml:space="preserve">) ciente(s) e concorda(m) que é de sua(s) responsabilidade(s) o pagamento dos valores indicados nos itens 5.A.1. </w:t>
       </w:r>
       <w:proofErr w:type="gramStart"/>
       <w:r>
@@ -6138,13 +5654,7 @@
       </w:r>
       <w:proofErr w:type="gramEnd"/>
       <w:r>
-        <w:t xml:space="preserve"> 5.A.</w:t>
-      </w:r>
-      <w:r>
-        <w:t>1.5</w:t>
-      </w:r>
-      <w:r>
-        <w:t xml:space="preserve">. </w:t>
+        <w:t xml:space="preserve"> 5.A.1.4. </w:t>
       </w:r>
       <w:proofErr w:type="gramStart"/>
       <w:r>
@@ -6152,10 +5662,7 @@
       </w:r>
       <w:proofErr w:type="gramEnd"/>
       <w:r>
-        <w:t xml:space="preserve"> QUADRO RESUMO</w:t>
-      </w:r>
-      <w:r>
-        <w:t>, bem como os relativos aos tributos e demais despesas que incidam ou venham a incidir sobre a operação, inclusive as que façam necessária para o registro da garantia real perante a circunscrição imobiliária competente.</w:t>
+        <w:t xml:space="preserve"> QUADRO RESUMO, bem como os relativos aos tributos e demais despesas que incidam ou venham a incidir sobre a operação, inclusive as que façam necessária para o registro da garantia real perante a circunscrição imobiliária competente.</w:t>
       </w:r>
     </w:p>
     <w:p>
@@ -6827,99 +6334,14 @@
         <w:t xml:space="preserve">2.2.7. </w:t>
       </w:r>
       <w:r>
-        <w:rPr>
-          <w:szCs w:val="22"/>
-        </w:rPr>
-        <w:t>O (</w:t>
-      </w:r>
-      <w:r>
-        <w:rPr>
-          <w:szCs w:val="22"/>
-        </w:rPr>
-        <w:t xml:space="preserve">s) </w:t>
-      </w:r>
-      <w:r>
-        <w:rPr>
-          <w:szCs w:val="22"/>
-        </w:rPr>
-        <w:t>DEVEDOR (</w:t>
-      </w:r>
-      <w:r>
-        <w:rPr>
-          <w:szCs w:val="22"/>
-        </w:rPr>
-        <w:t xml:space="preserve">ES) e </w:t>
-      </w:r>
-      <w:r>
-        <w:rPr>
-          <w:szCs w:val="22"/>
-        </w:rPr>
-        <w:t>VENDEDOR (</w:t>
-      </w:r>
-      <w:r>
-        <w:rPr>
-          <w:szCs w:val="22"/>
-        </w:rPr>
-        <w:t xml:space="preserve">ES) </w:t>
-      </w:r>
-      <w:r>
-        <w:rPr>
-          <w:szCs w:val="22"/>
-        </w:rPr>
-        <w:t>concorda (</w:t>
-      </w:r>
-      <w:r>
-        <w:rPr>
-          <w:szCs w:val="22"/>
-        </w:rPr>
-        <w:t xml:space="preserve">m) que, caso as condições precedentes acima não sejam cumpridas no prazo de até 30 (trinta) dias corridos contados da emissão da CCI, o referido título poderá, a critério do CREDOR, ser considerado cancelado, deixando de surtir efeitos, obrigações, direitos e deveres às Partes, devendo </w:t>
-      </w:r>
-      <w:r>
-        <w:rPr>
-          <w:szCs w:val="22"/>
-        </w:rPr>
-        <w:t>o (</w:t>
-      </w:r>
-      <w:r>
-        <w:rPr>
-          <w:szCs w:val="22"/>
-        </w:rPr>
-        <w:t xml:space="preserve">a) </w:t>
-      </w:r>
-      <w:r>
-        <w:rPr>
-          <w:szCs w:val="22"/>
-        </w:rPr>
-        <w:t>o (</w:t>
-      </w:r>
-      <w:r>
-        <w:rPr>
-          <w:szCs w:val="22"/>
-        </w:rPr>
-        <w:t xml:space="preserve">s) </w:t>
-      </w:r>
-      <w:r>
-        <w:rPr>
-          <w:szCs w:val="22"/>
-        </w:rPr>
-        <w:t>COMPRADOR (</w:t>
-      </w:r>
-      <w:r>
-        <w:rPr>
-          <w:szCs w:val="22"/>
-        </w:rPr>
-        <w:t xml:space="preserve">ES) e </w:t>
-      </w:r>
-      <w:r>
-        <w:rPr>
-          <w:szCs w:val="22"/>
-        </w:rPr>
-        <w:t>DEVEDOR (</w:t>
-      </w:r>
-      <w:r>
-        <w:rPr>
-          <w:szCs w:val="22"/>
-        </w:rPr>
+        <w:t xml:space="preserve">O (s) DEVEDOR (ES) e VENDEDOR (ES) concorda (m) que, caso as condições precedentes acima não sejam cumpridas no prazo de até 30 (trinta) dias corridos contados da assinatura do presente instrumento, o referido título poderá, a critério do CREDOR, ser considerado cancelado, deixando de surtir efeitos, obrigações, direitos e deveres às Partes, devendo o (a) o (s) COMPRADOR (ES) DEVEDOR (ES) e </w:t>
+      </w:r>
+      <w:proofErr w:type="gramStart"/>
+      <w:r>
+        <w:t>VENDEDOR(</w:t>
+      </w:r>
+      <w:proofErr w:type="gramEnd"/>
+      <w:r>
         <w:t>ES), solidariamente, reembolsar todos os gastos despendidos pelo CREDOR.</w:t>
       </w:r>
     </w:p>
@@ -7255,832 +6677,460 @@
         <w:rPr>
           <w:spacing w:val="-3"/>
         </w:rPr>
-        <w:t xml:space="preserve"> Na hipótese de, em decorrência da celebração ou de disposições contidas neste instrumento, haver valores devidos e não pagos </w:t>
+        <w:t xml:space="preserve"> </w:t>
       </w:r>
       <w:r>
         <w:rPr>
           <w:spacing w:val="-3"/>
         </w:rPr>
-        <w:t>pelo (</w:t>
+        <w:t xml:space="preserve">Na hipótese de, em decorrência da celebração ou de disposições contidas neste instrumento, haver valores devidos e não pagos pelo (s) COMPRADOR (ES) à </w:t>
+      </w:r>
+      <w:r>
+        <w:t>CREDORA FIDUCIÁRIA</w:t>
       </w:r>
       <w:r>
         <w:rPr>
           <w:spacing w:val="-3"/>
         </w:rPr>
+        <w:t xml:space="preserve"> quando da liberação do valor do crédito ou de valores a serem reembolsados nos termos do item </w:t>
+      </w:r>
+      <w:r>
+        <w:rPr>
+          <w:b/>
+        </w:rPr>
+        <w:t>5-C</w:t>
+      </w:r>
+      <w:r>
+        <w:t xml:space="preserve"> do QUADRO RESUMO</w:t>
+      </w:r>
+      <w:r>
+        <w:rPr>
+          <w:spacing w:val="-3"/>
+        </w:rPr>
+        <w:t xml:space="preserve">, </w:t>
+      </w:r>
+      <w:proofErr w:type="gramStart"/>
+      <w:r>
+        <w:rPr>
+          <w:spacing w:val="-3"/>
+        </w:rPr>
+        <w:t>o(</w:t>
+      </w:r>
+      <w:proofErr w:type="gramEnd"/>
+      <w:r>
+        <w:rPr>
+          <w:spacing w:val="-3"/>
+        </w:rPr>
+        <w:t xml:space="preserve">s) COMPRADOR(ES), desde já, autoriza(m) a </w:t>
+      </w:r>
+      <w:r>
+        <w:t>CREDORA FIDUCIÁRIA</w:t>
+      </w:r>
+      <w:r>
+        <w:rPr>
+          <w:spacing w:val="-3"/>
+        </w:rPr>
+        <w:t xml:space="preserve"> a compensar tais valores devidos e não pagos com o valor a ser liberado, a título de reembolso. </w:t>
+      </w:r>
+      <w:r>
+        <w:rPr>
+          <w:spacing w:val="-3"/>
+        </w:rPr>
+        <w:t xml:space="preserve"> </w:t>
+      </w:r>
+    </w:p>
+    <w:p>
+      <w:pPr>
+        <w:suppressAutoHyphens/>
+        <w:spacing w:line="288" w:lineRule="auto"/>
+        <w:jc w:val="both"/>
+        <w:rPr>
+          <w:spacing w:val="-3"/>
+        </w:rPr>
+      </w:pPr>
+    </w:p>
+    <w:p>
+      <w:pPr>
+        <w:suppressAutoHyphens/>
+        <w:spacing w:line="288" w:lineRule="auto"/>
+        <w:jc w:val="both"/>
+        <w:rPr>
+          <w:b/>
+          <w:spacing w:val="-3"/>
+        </w:rPr>
+      </w:pPr>
+      <w:r>
+        <w:rPr>
+          <w:b/>
+          <w:spacing w:val="-3"/>
+        </w:rPr>
+        <w:t xml:space="preserve">CLÁUSULA 3. PAGAMENTO DO </w:t>
+      </w:r>
+      <w:r>
+        <w:rPr>
+          <w:b/>
+          <w:spacing w:val="-3"/>
+        </w:rPr>
+        <w:t>EMPRÉSTIMO</w:t>
+      </w:r>
+    </w:p>
+    <w:p>
+      <w:pPr>
+        <w:suppressAutoHyphens/>
+        <w:spacing w:line="288" w:lineRule="auto"/>
+        <w:jc w:val="both"/>
+        <w:rPr>
+          <w:b/>
+          <w:spacing w:val="-3"/>
+        </w:rPr>
+      </w:pPr>
+    </w:p>
+    <w:p>
+      <w:pPr>
+        <w:spacing w:line="288" w:lineRule="auto"/>
+        <w:jc w:val="both"/>
+        <w:rPr>
+          <w:spacing w:val="-3"/>
+        </w:rPr>
+      </w:pPr>
+      <w:r>
+        <w:rPr>
+          <w:b/>
+        </w:rPr>
+        <w:t>3.1.</w:t>
+      </w:r>
+      <w:r>
+        <w:t xml:space="preserve"> </w:t>
+      </w:r>
+      <w:r>
+        <w:t>O (</w:t>
+      </w:r>
+      <w:r>
         <w:t xml:space="preserve">s) </w:t>
       </w:r>
+      <w:proofErr w:type="gramStart"/>
+      <w:r>
+        <w:t>COMPRADOR(</w:t>
+      </w:r>
+      <w:proofErr w:type="gramEnd"/>
+      <w:r>
+        <w:t xml:space="preserve">ES) declara(m)-se devedor(es) da </w:t>
+      </w:r>
+      <w:r>
+        <w:rPr>
+          <w:bCs/>
+        </w:rPr>
+        <w:t>CREDORA</w:t>
+      </w:r>
+      <w:r>
+        <w:rPr>
+          <w:bCs/>
+        </w:rPr>
+        <w:t xml:space="preserve"> </w:t>
+      </w:r>
+      <w:r>
+        <w:t xml:space="preserve">do valor do </w:t>
+      </w:r>
+      <w:r>
+        <w:t>empréstimo</w:t>
+      </w:r>
+      <w:r>
+        <w:t xml:space="preserve"> </w:t>
+      </w:r>
       <w:r>
         <w:rPr>
           <w:spacing w:val="-3"/>
         </w:rPr>
+        <w:t xml:space="preserve">constante do item </w:t>
+      </w:r>
+      <w:r>
+        <w:rPr>
+          <w:b/>
+        </w:rPr>
+        <w:t>5</w:t>
+      </w:r>
+      <w:r>
+        <w:rPr>
+          <w:b/>
+        </w:rPr>
+        <w:t>-A</w:t>
+      </w:r>
+      <w:r>
+        <w:t xml:space="preserve"> do QUADRO RESUMO, </w:t>
+      </w:r>
+      <w:r>
+        <w:t xml:space="preserve">o qual será pago </w:t>
+      </w:r>
+      <w:r>
+        <w:rPr>
+          <w:spacing w:val="-3"/>
+        </w:rPr>
+        <w:t xml:space="preserve">conforme as condições e nos prazos estabelecidos no item </w:t>
+      </w:r>
+      <w:r>
+        <w:rPr>
+          <w:b/>
+          <w:bCs/>
+          <w:spacing w:val="-3"/>
+        </w:rPr>
+        <w:t>6</w:t>
+      </w:r>
+      <w:r>
+        <w:rPr>
+          <w:spacing w:val="-3"/>
+        </w:rPr>
+        <w:t xml:space="preserve"> </w:t>
+      </w:r>
+      <w:r>
+        <w:rPr>
+          <w:spacing w:val="-3"/>
+        </w:rPr>
+        <w:t>do QUADRO RESUMO</w:t>
+      </w:r>
+      <w:r>
+        <w:t>,</w:t>
+      </w:r>
+      <w:r>
+        <w:t xml:space="preserve"> </w:t>
+      </w:r>
+      <w:r>
+        <w:t xml:space="preserve">cujo montante total reconhece(m) como sua dívida líquida e certa, obrigando-se a efetuar seu pagamento integral. </w:t>
+      </w:r>
+    </w:p>
+    <w:p>
+      <w:pPr>
+        <w:spacing w:line="288" w:lineRule="auto"/>
+        <w:jc w:val="both"/>
+      </w:pPr>
+    </w:p>
+    <w:p>
+      <w:pPr>
+        <w:spacing w:line="288" w:lineRule="auto"/>
+        <w:jc w:val="both"/>
+      </w:pPr>
+      <w:r>
+        <w:rPr>
+          <w:b/>
+        </w:rPr>
+        <w:t>3.1.1.</w:t>
+      </w:r>
+      <w:r>
+        <w:t xml:space="preserve"> É ainda obrigação </w:t>
+      </w:r>
+      <w:r>
+        <w:t>do (</w:t>
+      </w:r>
+      <w:r>
+        <w:t xml:space="preserve">s) </w:t>
+      </w:r>
+      <w:r>
         <w:t>COMPRADOR (</w:t>
       </w:r>
       <w:r>
+        <w:t xml:space="preserve">ES) o pagamento, nos respectivos vencimentos, da contribuição condominial e do Imposto Predial e Territorial Urbano (IPTU) incidente sobre o </w:t>
+      </w:r>
+      <w:r>
+        <w:t>Imóvel</w:t>
+      </w:r>
+      <w:r>
+        <w:t>, bem como outros encargos que incidirem sobre o bem, aos respectivos credores de tais obrigações, assim como as despesas com o registro da presente compra e venda e da alienação fiduciária no competente Serviço de Registro de Imóveis.</w:t>
+      </w:r>
+    </w:p>
+    <w:p>
+      <w:pPr>
+        <w:spacing w:line="288" w:lineRule="auto"/>
+        <w:jc w:val="both"/>
+      </w:pPr>
+    </w:p>
+    <w:p>
+      <w:pPr>
+        <w:spacing w:line="288" w:lineRule="auto"/>
+        <w:ind w:right="49"/>
+        <w:jc w:val="both"/>
+      </w:pPr>
+      <w:r>
+        <w:rPr>
+          <w:b/>
+        </w:rPr>
+        <w:t>3.</w:t>
+      </w:r>
+      <w:r>
+        <w:rPr>
+          <w:b/>
+        </w:rPr>
+        <w:t>2.</w:t>
+      </w:r>
+      <w:r>
+        <w:t xml:space="preserve"> </w:t>
+      </w:r>
+      <w:proofErr w:type="gramStart"/>
+      <w:r>
         <w:rPr>
           <w:spacing w:val="-3"/>
         </w:rPr>
-        <w:t xml:space="preserve">ES) à </w:t>
-      </w:r>
-      <w:r>
-        <w:t>CREDORA FIDUCIÁRIA</w:t>
-      </w:r>
+        <w:t>O(</w:t>
+      </w:r>
+      <w:proofErr w:type="gramEnd"/>
       <w:r>
         <w:rPr>
           <w:spacing w:val="-3"/>
         </w:rPr>
+        <w:t xml:space="preserve">s) DEVEDOR(ES) declara(m)-se ciente(s) de que a data de pagamento das prestações mensais, conforme as condições e nos prazos estabelecidos no item </w:t>
+      </w:r>
+      <w:r>
+        <w:rPr>
+          <w:b/>
+          <w:bCs/>
+          <w:spacing w:val="-3"/>
+        </w:rPr>
+        <w:t>6</w:t>
+      </w:r>
+      <w:r>
+        <w:rPr>
+          <w:spacing w:val="-3"/>
+        </w:rPr>
+        <w:t xml:space="preserve"> do QUADRO RESUMO, </w:t>
+      </w:r>
+      <w:r>
+        <w:rPr>
+          <w:b/>
+          <w:spacing w:val="-3"/>
+        </w:rPr>
+        <w:t>não estão vinculadas à data de liberação dos recursos</w:t>
+      </w:r>
+      <w:r>
+        <w:rPr>
+          <w:spacing w:val="-3"/>
+        </w:rPr>
+        <w:t>, devendo ser pagas a partir da data ajustada no item 6</w:t>
+      </w:r>
+      <w:r>
+        <w:rPr>
+          <w:b/>
+          <w:spacing w:val="-3"/>
+        </w:rPr>
+        <w:t xml:space="preserve">-C. </w:t>
+      </w:r>
+      <w:r>
+        <w:rPr>
+          <w:spacing w:val="-3"/>
+        </w:rPr>
+        <w:t>do QUADRO RESUMO, sob pena da incidência de atualização monetária, juros e multa, de acordo com o quanto disposto na Cláusula 5 abaixo.</w:t>
+      </w:r>
+    </w:p>
+    <w:p>
+      <w:pPr>
+        <w:spacing w:line="288" w:lineRule="auto"/>
+        <w:jc w:val="both"/>
+        <w:rPr>
+          <w:spacing w:val="-3"/>
+        </w:rPr>
+      </w:pPr>
+    </w:p>
+    <w:p>
+      <w:pPr>
+        <w:spacing w:line="288" w:lineRule="auto"/>
+        <w:jc w:val="both"/>
+        <w:rPr>
+          <w:spacing w:val="-3"/>
+        </w:rPr>
+      </w:pPr>
+      <w:r>
+        <w:rPr>
+          <w:b/>
+          <w:spacing w:val="-3"/>
+        </w:rPr>
+        <w:t>3.2.</w:t>
+      </w:r>
+      <w:r>
+        <w:rPr>
+          <w:b/>
+          <w:spacing w:val="-3"/>
+        </w:rPr>
+        <w:t>1</w:t>
+      </w:r>
+      <w:r>
+        <w:rPr>
+          <w:b/>
+          <w:spacing w:val="-3"/>
+        </w:rPr>
+        <w:t xml:space="preserve">. </w:t>
+      </w:r>
+      <w:proofErr w:type="gramStart"/>
+      <w:r>
+        <w:rPr>
+          <w:spacing w:val="-3"/>
+        </w:rPr>
+        <w:t>O(</w:t>
+      </w:r>
+      <w:proofErr w:type="gramEnd"/>
+      <w:r>
+        <w:rPr>
+          <w:spacing w:val="-3"/>
+        </w:rPr>
+        <w:t xml:space="preserve">s) DEVEDOR(ES) declara(m)-se ciente(s) de que a data de pagamento das prestações mensais, </w:t>
+      </w:r>
+      <w:r>
+        <w:rPr>
+          <w:b/>
+          <w:spacing w:val="-3"/>
+        </w:rPr>
+        <w:t>não estão vinculadas à data de liberação dos recursos</w:t>
+      </w:r>
+      <w:r>
+        <w:rPr>
+          <w:spacing w:val="-3"/>
+        </w:rPr>
+        <w:t>, devendo ser pagas a partir da data ajustada no item 6</w:t>
+      </w:r>
+      <w:r>
+        <w:rPr>
+          <w:b/>
+          <w:spacing w:val="-3"/>
+        </w:rPr>
+        <w:t xml:space="preserve">-C. </w:t>
+      </w:r>
+      <w:r>
+        <w:rPr>
+          <w:spacing w:val="-3"/>
+        </w:rPr>
+        <w:t>do QUADRO RESUMO, sob pena da incidência de atualização monetária, juros e multa, de acordo com o quanto disposto na Cláusula 5 abaixo.</w:t>
+      </w:r>
+    </w:p>
+    <w:p>
+      <w:pPr>
+        <w:spacing w:line="288" w:lineRule="auto"/>
+        <w:jc w:val="both"/>
+        <w:rPr>
+          <w:spacing w:val="-3"/>
+        </w:rPr>
+      </w:pPr>
+    </w:p>
+    <w:p>
+      <w:pPr>
+        <w:spacing w:line="288" w:lineRule="auto"/>
+        <w:jc w:val="both"/>
+      </w:pPr>
+      <w:r>
+        <w:rPr>
+          <w:b/>
+          <w:bCs/>
+        </w:rPr>
+        <w:t>3.3.</w:t>
+      </w:r>
+      <w:r>
         <w:t xml:space="preserve"> </w:t>
       </w:r>
       <w:r>
-        <w:rPr>
-          <w:spacing w:val="-3"/>
-        </w:rPr>
-        <w:t xml:space="preserve">quando da liberação do valor de reembolso das </w:t>
-      </w:r>
-      <w:r>
-        <w:t xml:space="preserve">importâncias mencionadas nos itens </w:t>
-      </w:r>
-      <w:r>
-        <w:rPr>
-          <w:b/>
-        </w:rPr>
-        <w:t>5</w:t>
-      </w:r>
-      <w:r>
-        <w:rPr>
-          <w:b/>
-        </w:rPr>
-        <w:t>-A.2.1.</w:t>
-      </w:r>
-      <w:r>
-        <w:t xml:space="preserve"> </w:t>
-      </w:r>
-      <w:proofErr w:type="gramStart"/>
-      <w:r>
-        <w:t>e</w:t>
-      </w:r>
-      <w:proofErr w:type="gramEnd"/>
-      <w:r>
-        <w:t xml:space="preserve"> </w:t>
-      </w:r>
-      <w:r>
-        <w:rPr>
-          <w:b/>
-        </w:rPr>
-        <w:t>5</w:t>
-      </w:r>
-      <w:r>
-        <w:rPr>
-          <w:b/>
-        </w:rPr>
-        <w:t>-A.2.2</w:t>
-      </w:r>
-      <w:r>
-        <w:t xml:space="preserve"> do QUADRO RESUMO</w:t>
-      </w:r>
-      <w:r>
-        <w:rPr>
-          <w:spacing w:val="-3"/>
-        </w:rPr>
-        <w:t xml:space="preserve">, o(s) COMPRADOR(ES), desde já, autoriza(m) a </w:t>
-      </w:r>
-      <w:r>
-        <w:t>CREDORA FIDUCIÁRIA</w:t>
-      </w:r>
-      <w:r>
-        <w:rPr>
-          <w:spacing w:val="-3"/>
-        </w:rPr>
-        <w:t xml:space="preserve"> </w:t>
-      </w:r>
-      <w:r>
-        <w:rPr>
-          <w:spacing w:val="-3"/>
-        </w:rPr>
-        <w:t>a</w:t>
-      </w:r>
-      <w:r>
-        <w:rPr>
-          <w:spacing w:val="-3"/>
-        </w:rPr>
-        <w:t xml:space="preserve"> </w:t>
-      </w:r>
-      <w:r>
-        <w:rPr>
-          <w:spacing w:val="-3"/>
-        </w:rPr>
-        <w:t>compensar tais valores devidos e não pagos com o valor a ser liberado</w:t>
-      </w:r>
-      <w:r>
-        <w:rPr>
-          <w:spacing w:val="-3"/>
-        </w:rPr>
-        <w:t>,</w:t>
-      </w:r>
-      <w:r>
-        <w:rPr>
-          <w:spacing w:val="-3"/>
-        </w:rPr>
-        <w:t xml:space="preserve"> a título de reembolso. </w:t>
-      </w:r>
-    </w:p>
-    <w:p>
-      <w:pPr>
-        <w:suppressAutoHyphens/>
-        <w:spacing w:line="288" w:lineRule="auto"/>
-        <w:jc w:val="both"/>
-        <w:rPr>
-          <w:spacing w:val="-3"/>
-        </w:rPr>
-      </w:pPr>
-    </w:p>
-    <w:p>
-      <w:pPr>
-        <w:suppressAutoHyphens/>
-        <w:spacing w:line="288" w:lineRule="auto"/>
-        <w:jc w:val="both"/>
-        <w:rPr>
-          <w:b/>
-          <w:spacing w:val="-3"/>
-        </w:rPr>
-      </w:pPr>
-      <w:r>
-        <w:rPr>
-          <w:b/>
-          <w:spacing w:val="-3"/>
-        </w:rPr>
-        <w:lastRenderedPageBreak/>
-        <w:t xml:space="preserve">CLÁUSULA 3. PAGAMENTO DO </w:t>
-      </w:r>
-      <w:r>
-        <w:rPr>
-          <w:b/>
-          <w:spacing w:val="-3"/>
-        </w:rPr>
-        <w:t>EMPRÉSTIMO</w:t>
-      </w:r>
-    </w:p>
-    <w:p>
-      <w:pPr>
-        <w:suppressAutoHyphens/>
-        <w:spacing w:line="288" w:lineRule="auto"/>
-        <w:jc w:val="both"/>
-        <w:rPr>
-          <w:b/>
-          <w:spacing w:val="-3"/>
-        </w:rPr>
-      </w:pPr>
-    </w:p>
-    <w:p>
-      <w:pPr>
-        <w:spacing w:line="288" w:lineRule="auto"/>
-        <w:jc w:val="both"/>
-        <w:rPr>
-          <w:spacing w:val="-3"/>
-        </w:rPr>
-      </w:pPr>
-      <w:r>
-        <w:rPr>
-          <w:b/>
-        </w:rPr>
-        <w:t>3.1.</w:t>
-      </w:r>
-      <w:r>
-        <w:t xml:space="preserve"> </w:t>
-      </w:r>
-      <w:r>
-        <w:t>O (</w:t>
-      </w:r>
-      <w:r>
-        <w:t xml:space="preserve">s) </w:t>
-      </w:r>
-      <w:proofErr w:type="gramStart"/>
-      <w:r>
-        <w:t>COMPRADOR(</w:t>
-      </w:r>
-      <w:proofErr w:type="gramEnd"/>
-      <w:r>
-        <w:t xml:space="preserve">ES) declara(m)-se devedor(es) da </w:t>
-      </w:r>
-      <w:r>
-        <w:rPr>
-          <w:bCs/>
-        </w:rPr>
-        <w:t>CREDORA</w:t>
-      </w:r>
-      <w:r>
-        <w:rPr>
-          <w:bCs/>
-        </w:rPr>
-        <w:t xml:space="preserve"> </w:t>
-      </w:r>
-      <w:r>
-        <w:t xml:space="preserve">do valor do </w:t>
-      </w:r>
-      <w:r>
-        <w:t>empréstimo</w:t>
-      </w:r>
-      <w:r>
-        <w:t xml:space="preserve"> </w:t>
-      </w:r>
-      <w:r>
-        <w:rPr>
-          <w:spacing w:val="-3"/>
-        </w:rPr>
-        <w:t xml:space="preserve">constante do item </w:t>
-      </w:r>
-      <w:r>
-        <w:rPr>
-          <w:b/>
-        </w:rPr>
-        <w:t>5</w:t>
-      </w:r>
-      <w:r>
-        <w:rPr>
-          <w:b/>
-        </w:rPr>
-        <w:t>-A</w:t>
-      </w:r>
-      <w:r>
-        <w:t xml:space="preserve"> do QUADRO RESUMO, </w:t>
-      </w:r>
-      <w:r>
-        <w:t xml:space="preserve">o qual será pago </w:t>
-      </w:r>
-      <w:r>
-        <w:rPr>
-          <w:spacing w:val="-3"/>
-        </w:rPr>
-        <w:t xml:space="preserve">conforme as condições e nos prazos estabelecidos no item </w:t>
-      </w:r>
-      <w:r>
-        <w:rPr>
-          <w:b/>
-          <w:bCs/>
-          <w:spacing w:val="-3"/>
-        </w:rPr>
-        <w:t>6</w:t>
-      </w:r>
-      <w:r>
-        <w:rPr>
-          <w:spacing w:val="-3"/>
-        </w:rPr>
-        <w:t xml:space="preserve"> </w:t>
-      </w:r>
-      <w:r>
-        <w:rPr>
-          <w:spacing w:val="-3"/>
-        </w:rPr>
-        <w:t>do QUADRO RESUMO</w:t>
-      </w:r>
-      <w:r>
-        <w:t>,</w:t>
-      </w:r>
-      <w:r>
-        <w:t xml:space="preserve"> </w:t>
-      </w:r>
-      <w:r>
-        <w:t xml:space="preserve">cujo montante total reconhece(m) como sua dívida líquida e certa, obrigando-se a efetuar seu pagamento integral. </w:t>
-      </w:r>
-    </w:p>
-    <w:p>
-      <w:pPr>
-        <w:spacing w:line="288" w:lineRule="auto"/>
-        <w:jc w:val="both"/>
-      </w:pPr>
-    </w:p>
-    <w:p>
-      <w:pPr>
-        <w:spacing w:line="288" w:lineRule="auto"/>
-        <w:jc w:val="both"/>
-      </w:pPr>
-      <w:r>
-        <w:rPr>
-          <w:b/>
-        </w:rPr>
-        <w:t>3.1.1.</w:t>
-      </w:r>
-      <w:r>
-        <w:t xml:space="preserve"> É ainda obrigação </w:t>
-      </w:r>
-      <w:r>
-        <w:t>do (</w:t>
-      </w:r>
-      <w:r>
-        <w:t xml:space="preserve">s) </w:t>
-      </w:r>
-      <w:r>
-        <w:t>COMPRADOR (</w:t>
-      </w:r>
-      <w:r>
-        <w:t xml:space="preserve">ES) o pagamento, nos respectivos vencimentos, da contribuição condominial e do Imposto Predial e Territorial Urbano (IPTU) incidente sobre o </w:t>
-      </w:r>
-      <w:r>
-        <w:t>Imóvel</w:t>
-      </w:r>
-      <w:r>
-        <w:t>, bem como outros encargos que incidirem sobre o bem, aos respectivos credores de tais obrigações, assim como as despesas com o registro da presente compra e venda e da alienação fiduciária no competente Serviço de Registro de Imóveis.</w:t>
-      </w:r>
-    </w:p>
-    <w:p>
-      <w:pPr>
-        <w:spacing w:line="288" w:lineRule="auto"/>
-        <w:jc w:val="both"/>
-      </w:pPr>
-    </w:p>
-    <w:p>
-      <w:pPr>
-        <w:spacing w:line="288" w:lineRule="auto"/>
-        <w:ind w:right="49"/>
-        <w:jc w:val="both"/>
-      </w:pPr>
-      <w:r>
-        <w:rPr>
-          <w:b/>
-        </w:rPr>
-        <w:t>3.</w:t>
-      </w:r>
-      <w:r>
-        <w:rPr>
-          <w:b/>
-        </w:rPr>
-        <w:t>2.</w:t>
-      </w:r>
-      <w:r>
-        <w:t xml:space="preserve"> </w:t>
-      </w:r>
-      <w:r>
-        <w:t>Durante o prazo</w:t>
-      </w:r>
-      <w:r>
-        <w:t xml:space="preserve"> </w:t>
-      </w:r>
-      <w:r>
-        <w:t xml:space="preserve">indicado no item </w:t>
-      </w:r>
-      <w:r>
-        <w:rPr>
-          <w:b/>
-        </w:rPr>
-        <w:t>6</w:t>
-      </w:r>
-      <w:r>
-        <w:rPr>
-          <w:b/>
-        </w:rPr>
-        <w:t>-</w:t>
-      </w:r>
-      <w:r>
-        <w:rPr>
-          <w:b/>
-        </w:rPr>
-        <w:t>A</w:t>
-      </w:r>
-      <w:r>
-        <w:t xml:space="preserve"> do QUADRO RESUMO, ser</w:t>
-      </w:r>
-      <w:r>
-        <w:t>ão</w:t>
-      </w:r>
-      <w:r>
-        <w:t xml:space="preserve"> pag</w:t>
-      </w:r>
-      <w:r>
-        <w:t>as</w:t>
-      </w:r>
-      <w:r>
-        <w:t xml:space="preserve"> </w:t>
-      </w:r>
-      <w:r>
-        <w:t>pelo (</w:t>
-      </w:r>
-      <w:r>
-        <w:t xml:space="preserve">s) </w:t>
-      </w:r>
-      <w:r>
-        <w:t>COMPRADOR (</w:t>
-      </w:r>
-      <w:r>
-        <w:t xml:space="preserve">ES) à </w:t>
-      </w:r>
-      <w:r>
-        <w:rPr>
-          <w:bCs/>
-        </w:rPr>
-        <w:t>CREDORA</w:t>
-      </w:r>
-      <w:r>
-        <w:rPr>
-          <w:bCs/>
-        </w:rPr>
-        <w:t xml:space="preserve"> </w:t>
-      </w:r>
-      <w:r>
-        <w:t>prestações mensais</w:t>
-      </w:r>
-      <w:r>
-        <w:t xml:space="preserve"> de </w:t>
-      </w:r>
-      <w:r>
-        <w:t>amortização</w:t>
-      </w:r>
-      <w:r>
-        <w:t>,</w:t>
-      </w:r>
-      <w:r>
-        <w:t xml:space="preserve"> </w:t>
-      </w:r>
-      <w:r>
-        <w:t>juros</w:t>
-      </w:r>
-      <w:r>
-        <w:t>,</w:t>
-      </w:r>
-      <w:r>
-        <w:t xml:space="preserve"> atualização mensal do IPCA/IBGE </w:t>
-      </w:r>
-      <w:r>
-        <w:t>e demais encargos d</w:t>
-      </w:r>
-      <w:r>
-        <w:t>a dívida</w:t>
-      </w:r>
-      <w:r>
-        <w:t>, conforme mencionado no</w:t>
-      </w:r>
-      <w:r>
-        <w:t>s</w:t>
-      </w:r>
-      <w:r>
-        <w:t xml:space="preserve"> ite</w:t>
-      </w:r>
-      <w:r>
-        <w:t xml:space="preserve">ns </w:t>
-      </w:r>
-      <w:r>
-        <w:rPr>
-          <w:b/>
-        </w:rPr>
-        <w:t>6-F</w:t>
-      </w:r>
-      <w:r>
-        <w:t xml:space="preserve"> </w:t>
-      </w:r>
-      <w:proofErr w:type="gramStart"/>
-      <w:r>
-        <w:t xml:space="preserve">e </w:t>
-      </w:r>
-      <w:r>
-        <w:t xml:space="preserve"> </w:t>
-      </w:r>
-      <w:r>
-        <w:rPr>
-          <w:b/>
-        </w:rPr>
-        <w:t>6</w:t>
-      </w:r>
-      <w:proofErr w:type="gramEnd"/>
-      <w:r>
-        <w:rPr>
-          <w:b/>
-        </w:rPr>
-        <w:t>-</w:t>
-      </w:r>
-      <w:r>
-        <w:rPr>
-          <w:b/>
-        </w:rPr>
-        <w:t>G</w:t>
-      </w:r>
-      <w:r>
-        <w:t xml:space="preserve"> do QUADRO RESUMO</w:t>
-      </w:r>
-      <w:r>
-        <w:t xml:space="preserve">, </w:t>
-      </w:r>
-      <w:r>
-        <w:t xml:space="preserve">vencendo-se a primeira </w:t>
-      </w:r>
-      <w:r>
-        <w:t xml:space="preserve">prestação </w:t>
-      </w:r>
-      <w:r>
-        <w:t xml:space="preserve">na data estipulada no item </w:t>
-      </w:r>
-      <w:r>
-        <w:rPr>
-          <w:b/>
-        </w:rPr>
-        <w:t>6</w:t>
-      </w:r>
-      <w:r>
-        <w:rPr>
-          <w:b/>
-        </w:rPr>
-        <w:t>-C</w:t>
-      </w:r>
-      <w:r>
-        <w:t xml:space="preserve"> do QUADRO RESUMO, e as demais em mesmo dia dos meses subsequentes</w:t>
-      </w:r>
-      <w:r>
-        <w:t>,</w:t>
-      </w:r>
-      <w:r>
-        <w:rPr>
-          <w:b/>
-          <w:spacing w:val="-3"/>
-        </w:rPr>
-        <w:t xml:space="preserve"> </w:t>
-      </w:r>
-      <w:r>
-        <w:rPr>
-          <w:b/>
-          <w:spacing w:val="-3"/>
-        </w:rPr>
-        <w:t xml:space="preserve">calculadas pelo sistema de amortização previsto nos itens </w:t>
-      </w:r>
-      <w:r>
-        <w:rPr>
-          <w:b/>
-          <w:spacing w:val="-3"/>
-        </w:rPr>
-        <w:t>6</w:t>
-      </w:r>
-      <w:r>
-        <w:rPr>
-          <w:b/>
-          <w:spacing w:val="-3"/>
-        </w:rPr>
-        <w:t>-</w:t>
-      </w:r>
-      <w:r>
-        <w:rPr>
-          <w:b/>
-          <w:spacing w:val="-3"/>
-        </w:rPr>
-        <w:t>E</w:t>
-      </w:r>
-      <w:r>
-        <w:rPr>
-          <w:b/>
-          <w:spacing w:val="-3"/>
-        </w:rPr>
-        <w:t xml:space="preserve"> do QUADRO RESUMO</w:t>
-      </w:r>
-      <w:r>
+        <w:t>Conforme estipulado no item 6-F do QUADRO RESUMO, o saldo devedor será atualizado mensalmente pelo índice IPCA/IBGE desde a assinatura do presente instrumento e essa atualização será incorporada ao saldo devedor resultando em um reajuste em todas as parcelas</w:t>
+      </w:r>
+      <w:r>
+        <w:rPr>
+          <w:rFonts w:ascii="Segoe UI" w:hAnsi="Segoe UI" w:cs="Segoe UI"/>
+          <w:sz w:val="18"/>
+          <w:szCs w:val="18"/>
+        </w:rPr>
         <w:t>.</w:t>
-      </w:r>
-      <w:r>
-        <w:rPr>
-          <w:b/>
-        </w:rPr>
-        <w:t xml:space="preserve"> </w:t>
-      </w:r>
-    </w:p>
-    <w:p>
-      <w:pPr>
-        <w:spacing w:line="288" w:lineRule="auto"/>
-        <w:jc w:val="both"/>
-        <w:rPr>
-          <w:spacing w:val="-3"/>
-        </w:rPr>
-      </w:pPr>
-    </w:p>
-    <w:p>
-      <w:pPr>
-        <w:spacing w:line="288" w:lineRule="auto"/>
-        <w:jc w:val="both"/>
-        <w:rPr>
-          <w:spacing w:val="-3"/>
-        </w:rPr>
-      </w:pPr>
-      <w:r>
-        <w:rPr>
-          <w:b/>
-          <w:spacing w:val="-3"/>
-        </w:rPr>
-        <w:t>3.2.</w:t>
-      </w:r>
-      <w:r>
-        <w:rPr>
-          <w:b/>
-          <w:spacing w:val="-3"/>
-        </w:rPr>
-        <w:t>1</w:t>
-      </w:r>
-      <w:r>
-        <w:rPr>
-          <w:b/>
-          <w:spacing w:val="-3"/>
-        </w:rPr>
-        <w:t xml:space="preserve">. </w:t>
-      </w:r>
-      <w:r>
-        <w:rPr>
-          <w:spacing w:val="-3"/>
-        </w:rPr>
-        <w:t xml:space="preserve">O(s) DEVEDOR(ES) declara(m)-se ciente(s) de que a data de pagamento das </w:t>
-      </w:r>
-      <w:r>
-        <w:rPr>
-          <w:spacing w:val="-3"/>
-        </w:rPr>
-        <w:t xml:space="preserve">prestações </w:t>
-      </w:r>
-      <w:r>
-        <w:rPr>
-          <w:spacing w:val="-3"/>
-        </w:rPr>
-        <w:t xml:space="preserve">mensais </w:t>
-      </w:r>
-      <w:r>
-        <w:rPr>
-          <w:spacing w:val="-3"/>
-        </w:rPr>
-        <w:t>de amortização</w:t>
-      </w:r>
-      <w:r>
-        <w:rPr>
-          <w:spacing w:val="-3"/>
-        </w:rPr>
-        <w:t>,</w:t>
-      </w:r>
-      <w:r>
-        <w:rPr>
-          <w:spacing w:val="-3"/>
-        </w:rPr>
-        <w:t xml:space="preserve"> juros</w:t>
-      </w:r>
-      <w:r>
-        <w:rPr>
-          <w:spacing w:val="-3"/>
-        </w:rPr>
-        <w:t xml:space="preserve">, reajuste mensal previsto no item </w:t>
-      </w:r>
-      <w:r>
-        <w:rPr>
-          <w:spacing w:val="-3"/>
-        </w:rPr>
-        <w:t>6</w:t>
-      </w:r>
-      <w:r>
-        <w:rPr>
-          <w:spacing w:val="-3"/>
-        </w:rPr>
-        <w:t>-F do QUADRO RESUMO</w:t>
-      </w:r>
-      <w:r>
-        <w:rPr>
-          <w:spacing w:val="-3"/>
-        </w:rPr>
-        <w:t xml:space="preserve"> e demais encargos</w:t>
-      </w:r>
-      <w:r>
-        <w:rPr>
-          <w:spacing w:val="-3"/>
-        </w:rPr>
-        <w:t xml:space="preserve"> do </w:t>
-      </w:r>
-      <w:r>
-        <w:rPr>
-          <w:spacing w:val="-3"/>
-        </w:rPr>
-        <w:t>empréstimo</w:t>
-      </w:r>
-      <w:r>
-        <w:rPr>
-          <w:spacing w:val="-3"/>
-        </w:rPr>
-        <w:t xml:space="preserve">, </w:t>
-      </w:r>
-      <w:r>
-        <w:rPr>
-          <w:spacing w:val="-3"/>
-        </w:rPr>
-        <w:t xml:space="preserve">atualizadas </w:t>
-      </w:r>
-      <w:r>
-        <w:rPr>
-          <w:i/>
-          <w:spacing w:val="-3"/>
-        </w:rPr>
-        <w:t>pro rata die</w:t>
-      </w:r>
-      <w:r>
-        <w:rPr>
-          <w:spacing w:val="-3"/>
-        </w:rPr>
-        <w:t xml:space="preserve">, conforme as condições e nos prazos estabelecidos no item </w:t>
-      </w:r>
-      <w:r>
-        <w:rPr>
-          <w:b/>
-          <w:bCs/>
-          <w:spacing w:val="-3"/>
-        </w:rPr>
-        <w:t>6</w:t>
-      </w:r>
-      <w:r>
-        <w:rPr>
-          <w:spacing w:val="-3"/>
-        </w:rPr>
-        <w:t xml:space="preserve"> do QUADRO RESUMO, </w:t>
-      </w:r>
-      <w:r>
-        <w:rPr>
-          <w:b/>
-          <w:spacing w:val="-3"/>
-        </w:rPr>
-        <w:t>não estão vinculadas à data de liberação dos recursos</w:t>
-      </w:r>
-      <w:r>
-        <w:rPr>
-          <w:spacing w:val="-3"/>
-        </w:rPr>
-        <w:t>, devendo ser pagas a partir da data ajustada no ite</w:t>
-      </w:r>
-      <w:r>
-        <w:rPr>
-          <w:spacing w:val="-3"/>
-        </w:rPr>
-        <w:t>m</w:t>
-      </w:r>
-      <w:r>
-        <w:rPr>
-          <w:spacing w:val="-3"/>
-        </w:rPr>
-        <w:t xml:space="preserve"> </w:t>
-      </w:r>
-      <w:r>
-        <w:rPr>
-          <w:spacing w:val="-3"/>
-        </w:rPr>
-        <w:t>6</w:t>
-      </w:r>
-      <w:r>
-        <w:rPr>
-          <w:b/>
-          <w:spacing w:val="-3"/>
-        </w:rPr>
-        <w:t>-C</w:t>
-      </w:r>
-      <w:r>
-        <w:rPr>
-          <w:b/>
-          <w:spacing w:val="-3"/>
-        </w:rPr>
-        <w:t xml:space="preserve">. </w:t>
-      </w:r>
-      <w:r>
-        <w:rPr>
-          <w:spacing w:val="-3"/>
-        </w:rPr>
-        <w:t xml:space="preserve">do QUADRO RESUMO, sob pena da incidência de atualização monetária, juros e multa, de acordo com o quanto disposto na </w:t>
-      </w:r>
-      <w:r>
-        <w:rPr>
-          <w:spacing w:val="-3"/>
-        </w:rPr>
-        <w:t xml:space="preserve">Cláusula </w:t>
-      </w:r>
-      <w:r>
-        <w:rPr>
-          <w:spacing w:val="-3"/>
-        </w:rPr>
-        <w:t>5 abaixo.</w:t>
-      </w:r>
-    </w:p>
-    <w:p>
-      <w:pPr>
-        <w:spacing w:line="288" w:lineRule="auto"/>
-        <w:jc w:val="both"/>
-        <w:rPr>
-          <w:spacing w:val="-3"/>
-        </w:rPr>
-      </w:pPr>
-    </w:p>
-    <w:p>
-      <w:pPr>
-        <w:spacing w:line="288" w:lineRule="auto"/>
-        <w:jc w:val="both"/>
-      </w:pPr>
-      <w:r>
-        <w:rPr>
-          <w:b/>
-          <w:bCs/>
-        </w:rPr>
-        <w:t>3.3.</w:t>
-      </w:r>
-      <w:r>
-        <w:t xml:space="preserve"> Conforme estipulado no item 6-F do QUADRO RESUMO, o saldo devedor será atualizado mensalmente pelo índice IPCA/IBGE desde a assinatura do presente instrumento e essa atualização será cobrada de forma mensal junto com as </w:t>
-      </w:r>
-      <w:r>
-        <w:rPr>
-          <w:rStyle w:val="cf01"/>
-          <w:rFonts w:ascii="Times New Roman" w:hAnsi="Times New Roman" w:cs="Times New Roman"/>
-          <w:sz w:val="24"/>
-          <w:szCs w:val="24"/>
-        </w:rPr>
-        <w:t>parcelas mensais do financiamento.</w:t>
       </w:r>
     </w:p>
     <w:p>
@@ -8112,7 +7162,7 @@
         <w:rPr>
           <w:bCs/>
         </w:rPr>
-        <w:t>A atualização pela variação mensal do Índice Nacional de Preços ao Consumidor Amplo – IPCA/IBGE será devida desde o momento da emissão desta CCI, independentemente da data ajustada para o pagamento da 1ª parcela.</w:t>
+        <w:t>Na hipótese de carência para o primeiro pagamento a atualização do saldo devedor durante esse período de carência será incorporado ao saldo devedor, nos termos da cláusula anterior.</w:t>
       </w:r>
     </w:p>
     <w:p>
@@ -8130,6 +7180,45 @@
     </w:p>
     <w:p>
       <w:pPr>
+        <w:jc w:val="both"/>
+      </w:pPr>
+      <w:r>
+        <w:rPr>
+          <w:b/>
+        </w:rPr>
+        <w:t>3.3.2.</w:t>
+      </w:r>
+      <w:r>
+        <w:rPr>
+          <w:bCs/>
+        </w:rPr>
+        <w:t xml:space="preserve"> </w:t>
+      </w:r>
+      <w:r>
+        <w:t>Para fins de apuração da variação do IPCA/IBGE, será considerada a apuração de dois meses anteriores à data do vencimento da parcela, sendo considerada para o cálculo apenas a variação que resultar positiva.</w:t>
+      </w:r>
+    </w:p>
+    <w:p>
+      <w:pPr>
+        <w:jc w:val="both"/>
+      </w:pPr>
+    </w:p>
+    <w:p>
+      <w:pPr>
+        <w:jc w:val="both"/>
+      </w:pPr>
+      <w:r>
+        <w:rPr>
+          <w:b/>
+        </w:rPr>
+        <w:t>3.3.3</w:t>
+      </w:r>
+      <w:r>
+        <w:t>. O reajustamento do saldo devedor precederá sempre a amortização decorrente do pagamento de cada uma das prestações.</w:t>
+      </w:r>
+    </w:p>
+    <w:p>
+      <w:pPr>
         <w:tabs>
           <w:tab w:val="left" w:pos="6480"/>
         </w:tabs>
@@ -8140,31 +7229,6 @@
           <w:bCs/>
         </w:rPr>
       </w:pPr>
-      <w:r>
-        <w:rPr>
-          <w:b/>
-        </w:rPr>
-        <w:t>3.3.2.</w:t>
-      </w:r>
-      <w:r>
-        <w:rPr>
-          <w:bCs/>
-        </w:rPr>
-        <w:t xml:space="preserve"> Na hipótese de carência para o primeiro pagamento a atualização do saldo devedor durante esse período de carência será cobrado de uma só vez junto com a primeira parcela do financiamento.</w:t>
-      </w:r>
-    </w:p>
-    <w:p>
-      <w:pPr>
-        <w:tabs>
-          <w:tab w:val="left" w:pos="6480"/>
-        </w:tabs>
-        <w:ind w:right="53"/>
-        <w:contextualSpacing/>
-        <w:jc w:val="both"/>
-        <w:rPr>
-          <w:bCs/>
-        </w:rPr>
-      </w:pPr>
     </w:p>
     <w:p>
       <w:pPr>
@@ -8232,45 +7296,188 @@
         <w:t>.</w:t>
       </w:r>
       <w:r>
-        <w:t xml:space="preserve"> As partes desde já concordam que se a CREDORA ficar impossibilitada de aplicar os reajustes mensais devidos, em consequência de medidas legais e ou judiciais, as </w:t>
-      </w:r>
-      <w:r>
-        <w:t>parcelas</w:t>
-      </w:r>
-      <w:r>
-        <w:t xml:space="preserve"> e o saldo devedor continuarão a ser atualizados como previsto neste contrato, sendo que os reajustes que porventura deixarem de ser aplicados às </w:t>
-      </w:r>
-      <w:r>
-        <w:t xml:space="preserve">parcelas </w:t>
-      </w:r>
-      <w:r>
-        <w:t>serão incorporados, de uma única vez, na primeira prestação que se vencer após a revogação da medida que impossibilitou a aplicação dos reajustes ora previstos</w:t>
-      </w:r>
-      <w:r>
+        <w:t xml:space="preserve"> </w:t>
+      </w:r>
+      <w:r>
+        <w:t>As partes desde já concordam que se a CREDORA ficar impossibilitada de aplicar os reajustes mensais devidos, em consequência de medidas legais e ou judiciais, o saldo devedor continuará a ser atualizado como previsto neste contrato, sendo que os reajustes que porventura deixarem de ser aplicados às parcelas serão incorporados, de uma única vez, na primeira prestação que se vencer após a revogação da medida que impossibilitou a aplicação dos reajustes ora previstos.</w:t>
+      </w:r>
+    </w:p>
+    <w:p>
+      <w:pPr>
+        <w:spacing w:line="288" w:lineRule="auto"/>
+        <w:jc w:val="both"/>
+        <w:rPr>
+          <w:b/>
+        </w:rPr>
+      </w:pPr>
+    </w:p>
+    <w:p>
+      <w:pPr>
+        <w:spacing w:line="288" w:lineRule="auto"/>
+        <w:jc w:val="both"/>
+        <w:rPr>
+          <w:b/>
+        </w:rPr>
+      </w:pPr>
+      <w:r>
+        <w:rPr>
+          <w:b/>
+          <w:bCs/>
+        </w:rPr>
+        <w:t>3.</w:t>
+      </w:r>
+      <w:r>
+        <w:rPr>
+          <w:b/>
+          <w:bCs/>
+        </w:rPr>
+        <w:t>6</w:t>
+      </w:r>
+      <w:r>
+        <w:rPr>
+          <w:b/>
+          <w:bCs/>
+        </w:rPr>
         <w:t>.</w:t>
       </w:r>
-    </w:p>
-    <w:p>
-      <w:pPr>
-        <w:spacing w:line="288" w:lineRule="auto"/>
-        <w:jc w:val="both"/>
-        <w:rPr>
-          <w:b/>
-        </w:rPr>
-      </w:pPr>
-    </w:p>
-    <w:p>
-      <w:pPr>
-        <w:spacing w:line="288" w:lineRule="auto"/>
-        <w:jc w:val="both"/>
-        <w:rPr>
-          <w:b/>
-        </w:rPr>
-      </w:pPr>
-      <w:r>
-        <w:rPr>
-          <w:b/>
-          <w:bCs/>
+      <w:r>
+        <w:rPr>
+          <w:b/>
+        </w:rPr>
+        <w:t xml:space="preserve"> </w:t>
+      </w:r>
+      <w:r>
+        <w:rPr>
+          <w:b/>
+        </w:rPr>
+        <w:t xml:space="preserve">Fica condicionado o pagamento de qualquer </w:t>
+      </w:r>
+      <w:r>
+        <w:rPr>
+          <w:b/>
+        </w:rPr>
+        <w:t xml:space="preserve">parcela </w:t>
+      </w:r>
+      <w:r>
+        <w:rPr>
+          <w:b/>
+        </w:rPr>
+        <w:t xml:space="preserve">à prévia liquidação das obrigações vencidas e não pagas, sendo que </w:t>
+      </w:r>
+      <w:r>
+        <w:rPr>
+          <w:b/>
+        </w:rPr>
+        <w:t>o</w:t>
+      </w:r>
+      <w:r>
+        <w:rPr>
+          <w:b/>
+        </w:rPr>
+        <w:t xml:space="preserve"> (</w:t>
+      </w:r>
+      <w:r>
+        <w:rPr>
+          <w:b/>
+        </w:rPr>
+        <w:t>s</w:t>
+      </w:r>
+      <w:r>
+        <w:rPr>
+          <w:b/>
+        </w:rPr>
+        <w:t>)</w:t>
+      </w:r>
+      <w:r>
+        <w:rPr>
+          <w:b/>
+        </w:rPr>
+        <w:t xml:space="preserve"> </w:t>
+      </w:r>
+      <w:r>
+        <w:rPr>
+          <w:b/>
+        </w:rPr>
+        <w:t>DEVEDOR (</w:t>
+      </w:r>
+      <w:r>
+        <w:rPr>
+          <w:b/>
+        </w:rPr>
+        <w:t xml:space="preserve">ES), desde já </w:t>
+      </w:r>
+      <w:r>
+        <w:rPr>
+          <w:b/>
+        </w:rPr>
+        <w:t>autoriza (</w:t>
+      </w:r>
+      <w:r>
+        <w:rPr>
+          <w:b/>
+        </w:rPr>
+        <w:t xml:space="preserve">m) que quaisquer </w:t>
+      </w:r>
+      <w:r>
+        <w:rPr>
+          <w:b/>
+        </w:rPr>
+        <w:t xml:space="preserve">valores recebidos a título de pagamento de </w:t>
+      </w:r>
+      <w:r>
+        <w:rPr>
+          <w:b/>
+        </w:rPr>
+        <w:t xml:space="preserve">parcela </w:t>
+      </w:r>
+      <w:r>
+        <w:rPr>
+          <w:b/>
+        </w:rPr>
+        <w:t xml:space="preserve">mensal </w:t>
+      </w:r>
+      <w:r>
+        <w:rPr>
+          <w:b/>
+        </w:rPr>
+        <w:t xml:space="preserve">sejam </w:t>
+      </w:r>
+      <w:r>
+        <w:rPr>
+          <w:b/>
+        </w:rPr>
+        <w:t xml:space="preserve">utilizados para a liquidação da </w:t>
+      </w:r>
+      <w:r>
+        <w:rPr>
+          <w:b/>
+        </w:rPr>
+        <w:t xml:space="preserve">parcela </w:t>
+      </w:r>
+      <w:r>
+        <w:rPr>
+          <w:b/>
+        </w:rPr>
+        <w:t>mensal vencida e não paga, que for mais antiga.</w:t>
+      </w:r>
+    </w:p>
+    <w:p>
+      <w:pPr>
+        <w:spacing w:line="288" w:lineRule="auto"/>
+        <w:jc w:val="both"/>
+      </w:pPr>
+    </w:p>
+    <w:p>
+      <w:pPr>
+        <w:spacing w:line="288" w:lineRule="auto"/>
+        <w:jc w:val="both"/>
+        <w:rPr>
+          <w:b/>
+        </w:rPr>
+      </w:pPr>
+      <w:r>
+        <w:rPr>
+          <w:b/>
         </w:rPr>
         <w:t>3.</w:t>
       </w:r>
@@ -8279,7 +7486,7 @@
           <w:b/>
           <w:bCs/>
         </w:rPr>
-        <w:t>6</w:t>
+        <w:t>7</w:t>
       </w:r>
       <w:r>
         <w:rPr>
@@ -8289,183 +7496,10 @@
         <w:t>.</w:t>
       </w:r>
       <w:r>
-        <w:rPr>
-          <w:b/>
-        </w:rPr>
         <w:t xml:space="preserve"> </w:t>
       </w:r>
       <w:r>
-        <w:rPr>
-          <w:b/>
-        </w:rPr>
-        <w:t xml:space="preserve">Fica condicionado o pagamento de qualquer </w:t>
-      </w:r>
-      <w:r>
-        <w:rPr>
-          <w:b/>
-        </w:rPr>
-        <w:t xml:space="preserve">parcela </w:t>
-      </w:r>
-      <w:r>
-        <w:rPr>
-          <w:b/>
-        </w:rPr>
-        <w:t xml:space="preserve">à prévia liquidação das obrigações vencidas e não pagas, sendo que </w:t>
-      </w:r>
-      <w:r>
-        <w:rPr>
-          <w:b/>
-        </w:rPr>
-        <w:t>o</w:t>
-      </w:r>
-      <w:r>
-        <w:rPr>
-          <w:b/>
-        </w:rPr>
-        <w:t xml:space="preserve"> (</w:t>
-      </w:r>
-      <w:r>
-        <w:rPr>
-          <w:b/>
-        </w:rPr>
-        <w:t>s</w:t>
-      </w:r>
-      <w:r>
-        <w:rPr>
-          <w:b/>
-        </w:rPr>
-        <w:t>)</w:t>
-      </w:r>
-      <w:r>
-        <w:rPr>
-          <w:b/>
-        </w:rPr>
-        <w:t xml:space="preserve"> </w:t>
-      </w:r>
-      <w:r>
-        <w:rPr>
-          <w:b/>
-        </w:rPr>
-        <w:t>DEVEDOR (</w:t>
-      </w:r>
-      <w:r>
-        <w:rPr>
-          <w:b/>
-        </w:rPr>
-        <w:t xml:space="preserve">ES), desde já </w:t>
-      </w:r>
-      <w:r>
-        <w:rPr>
-          <w:b/>
-        </w:rPr>
-        <w:t>autoriza (</w:t>
-      </w:r>
-      <w:r>
-        <w:rPr>
-          <w:b/>
-        </w:rPr>
-        <w:t xml:space="preserve">m) que quaisquer </w:t>
-      </w:r>
-      <w:r>
-        <w:rPr>
-          <w:b/>
-        </w:rPr>
-        <w:t xml:space="preserve">valores recebidos a título de pagamento de </w:t>
-      </w:r>
-      <w:r>
-        <w:rPr>
-          <w:b/>
-        </w:rPr>
-        <w:t xml:space="preserve">parcela </w:t>
-      </w:r>
-      <w:r>
-        <w:rPr>
-          <w:b/>
-        </w:rPr>
-        <w:t xml:space="preserve">mensal </w:t>
-      </w:r>
-      <w:r>
-        <w:rPr>
-          <w:b/>
-        </w:rPr>
-        <w:t xml:space="preserve">sejam </w:t>
-      </w:r>
-      <w:r>
-        <w:rPr>
-          <w:b/>
-        </w:rPr>
-        <w:t xml:space="preserve">utilizados para a liquidação da </w:t>
-      </w:r>
-      <w:r>
-        <w:rPr>
-          <w:b/>
-        </w:rPr>
-        <w:t xml:space="preserve">parcela </w:t>
-      </w:r>
-      <w:r>
-        <w:rPr>
-          <w:b/>
-        </w:rPr>
-        <w:t>mensal vencida e não paga, que for mais antiga.</w:t>
-      </w:r>
-    </w:p>
-    <w:p>
-      <w:pPr>
-        <w:spacing w:line="288" w:lineRule="auto"/>
-        <w:jc w:val="both"/>
-      </w:pPr>
-    </w:p>
-    <w:p>
-      <w:pPr>
-        <w:spacing w:line="288" w:lineRule="auto"/>
-        <w:jc w:val="both"/>
-        <w:rPr>
-          <w:b/>
-        </w:rPr>
-      </w:pPr>
-      <w:r>
-        <w:rPr>
-          <w:b/>
-        </w:rPr>
-        <w:t>3.</w:t>
-      </w:r>
-      <w:r>
-        <w:rPr>
-          <w:b/>
-          <w:bCs/>
-        </w:rPr>
-        <w:t>7</w:t>
-      </w:r>
-      <w:r>
-        <w:rPr>
-          <w:b/>
-          <w:bCs/>
-        </w:rPr>
-        <w:t>.</w:t>
-      </w:r>
-      <w:r>
-        <w:t xml:space="preserve"> Os pagamentos devidos à CREDORA, previstos no presente contrato, serão efetuados </w:t>
-      </w:r>
-      <w:r>
-        <w:t xml:space="preserve">via boleto bancário a ser encaminhado ao endereço </w:t>
-      </w:r>
-      <w:r>
-        <w:t>do (</w:t>
-      </w:r>
-      <w:r>
-        <w:t xml:space="preserve">s) </w:t>
-      </w:r>
-      <w:r>
-        <w:t>DEVEDOR (</w:t>
-      </w:r>
-      <w:r>
-        <w:t xml:space="preserve">ES) </w:t>
-      </w:r>
-      <w:r>
-        <w:t>conforme</w:t>
-      </w:r>
-      <w:r>
-        <w:t xml:space="preserve"> item </w:t>
+        <w:t xml:space="preserve">Os pagamentos devidos à CREDORA, previstos no presente contrato, serão efetuados via boleto bancário a ser encaminhado ao endereço eletrônico do (s) DEVEDOR (ES) conforme item </w:t>
       </w:r>
       <w:r>
         <w:rPr>
@@ -8475,76 +7509,13 @@
         <w:t>2</w:t>
       </w:r>
       <w:r>
-        <w:t xml:space="preserve"> </w:t>
-      </w:r>
-      <w:r>
-        <w:t>do QUADRO RESUMO</w:t>
-      </w:r>
-      <w:r>
-        <w:t xml:space="preserve">, bem como poderá ser encaminhado ao endereço eletrônico indicado no </w:t>
-      </w:r>
-      <w:r>
-        <w:t xml:space="preserve">mesmo </w:t>
-      </w:r>
-      <w:r>
-        <w:t>item</w:t>
-      </w:r>
-      <w:r>
-        <w:t xml:space="preserve">. </w:t>
-      </w:r>
-      <w:r>
-        <w:rPr>
-          <w:b/>
-        </w:rPr>
-        <w:t xml:space="preserve">Fica estabelecido que a falta de recebimento do aviso de cobrança ou boleto bancário não exime </w:t>
-      </w:r>
-      <w:r>
-        <w:rPr>
-          <w:b/>
-        </w:rPr>
-        <w:t>o (</w:t>
-      </w:r>
-      <w:r>
-        <w:rPr>
-          <w:b/>
-        </w:rPr>
-        <w:t xml:space="preserve">s) </w:t>
-      </w:r>
-      <w:r>
-        <w:rPr>
-          <w:b/>
-        </w:rPr>
-        <w:t>DEVEDOR (</w:t>
-      </w:r>
-      <w:r>
-        <w:rPr>
-          <w:b/>
-        </w:rPr>
-        <w:t xml:space="preserve">ES) de </w:t>
-      </w:r>
-      <w:r>
-        <w:rPr>
-          <w:b/>
-        </w:rPr>
-        <w:t>efetuar (</w:t>
-      </w:r>
-      <w:r>
-        <w:rPr>
-          <w:b/>
-        </w:rPr>
-        <w:t xml:space="preserve">em) os pagamentos previstos neste contrato, nem constitui justificativa para atraso em sua liquidação ou isenção de penalidades moratórias, cabendo ao (s) </w:t>
-      </w:r>
-      <w:r>
-        <w:rPr>
-          <w:b/>
-        </w:rPr>
-        <w:t>DEVEDOR (</w:t>
-      </w:r>
-      <w:r>
-        <w:rPr>
-          <w:b/>
-        </w:rPr>
-        <w:t>ES) entrar em contato com a CREDORA, em tempo hábil, visando a obtenção de boleto para pagamento.</w:t>
+        <w:t xml:space="preserve"> do QUADRO RESUMO, bem como poderá ser encaminhado ao endereço eletrônico indicado no mesmo item. </w:t>
+      </w:r>
+      <w:r>
+        <w:rPr>
+          <w:b/>
+        </w:rPr>
+        <w:t>Fica estabelecido que a falta de recebimento do aviso de cobrança ou boleto bancário não exime o (s) DEVEDOR (ES) de efetuar (em) os pagamentos previstos neste contrato, nem constitui justificativa para atraso em sua liquidação ou isenção de penalidades moratórias, cabendo ao (s) DEVEDOR (ES) entrar em contato com a CREDORA, em tempo hábil, visando a obtenção de boleto para pagamento.</w:t>
       </w:r>
     </w:p>
     <w:p>
@@ -12465,7 +11436,7 @@
         <w:t xml:space="preserve"> </w:t>
       </w:r>
       <w:r>
-        <w:t xml:space="preserve">Após a averbação da consolidação da propriedade fiduciária no patrimônio da FIDUCIÁRIA e até a data da realização do segundo leilão, é assegurado aos FIDUCIANTE(S) o direito de preferência para adquirir o(s) Imóvel(eis) por preço correspondente ao Valor da Dívida, somado aos encargos, dos prêmios de seguro, dos encargos legais, inclusive tributos, e das contribuições condominiais, aos valores correspondentes ao imposto sobre transmissão </w:t>
+        <w:t xml:space="preserve">Após a averbação da consolidação da propriedade fiduciária no patrimônio do CREDOR e até a data da realização do segundo leilão, é assegurado ao(s) DEVEDOR(ES) o direito de preferência para adquirir o Imóvel por preço correspondente ao valor da dívida, somado os encargos contratuais ou encargos legais, inclusive tributos - imposto sobre transmissão </w:t>
       </w:r>
       <w:proofErr w:type="spellStart"/>
       <w:r>
@@ -12473,7 +11444,10 @@
       </w:r>
       <w:proofErr w:type="spellEnd"/>
       <w:r>
-        <w:t xml:space="preserve"> vivos e ao laudêmio, se for o caso, pagos para efeito de consolidação da propriedade fiduciária no patrimônio da FIDUCIÁRIA, e às Despesas inerentes ao procedimento de cobrança e leilão, incumbindo, também, ao(s) FIDUCIANTE(S) o pagamento dos encargos tributários e despesas exigíveis para a nova aquisição do(s) Imóvel(eis), de que trata este parágrafo, inclusive custas, impostos e emolumentos.      </w:t>
+        <w:t xml:space="preserve"> vivos e ao laudêmio, se for o caso, contribuições condominiais imputáveis ao Imóvel, além das despesas com a cobrança e intimação, pagos para efeito de consolidação da propriedade fiduciária no patrimônio do CREDOR e às despesas inerentes ao procedimento de cobrança e leilão, incluindo, também, o pagamento dos encargos tributários e despesas exigíveis para esta nova aquisição do Imóvel, inclusive custas e emolumentos, estando sujeito também ao pagamento da comissão do leiloeiro.</w:t>
+      </w:r>
+      <w:r>
+        <w:t xml:space="preserve">     </w:t>
       </w:r>
     </w:p>
     <w:p>
@@ -13698,149 +12672,43 @@
       </w:r>
       <w:proofErr w:type="gramStart"/>
       <w:r>
-        <w:t>O</w:t>
-      </w:r>
-      <w:r>
-        <w:t>(</w:t>
+        <w:t>O(</w:t>
       </w:r>
       <w:proofErr w:type="gramEnd"/>
       <w:r>
-        <w:t xml:space="preserve">s) </w:t>
-      </w:r>
-      <w:r>
-        <w:rPr>
-          <w:bCs/>
-          <w:spacing w:val="-3"/>
-        </w:rPr>
-        <w:t>DEVEDOR(ES)</w:t>
-      </w:r>
-      <w:r>
-        <w:rPr>
-          <w:bCs/>
-        </w:rPr>
-        <w:t xml:space="preserve"> deverá(</w:t>
+        <w:t>s) DEVEDOR(ES) deverá(</w:t>
       </w:r>
       <w:proofErr w:type="spellStart"/>
       <w:r>
-        <w:rPr>
-          <w:bCs/>
-        </w:rPr>
         <w:t>ão</w:t>
       </w:r>
       <w:proofErr w:type="spellEnd"/>
       <w:r>
-        <w:rPr>
-          <w:bCs/>
-        </w:rPr>
         <w:t xml:space="preserve">) desocupar o imóvel até a data da realização do primeiro público leilão, deixando-o livre e desimpedido de pessoas e coisas. </w:t>
       </w:r>
-      <w:r>
-        <w:rPr>
-          <w:bCs/>
-        </w:rPr>
-        <w:t>O (</w:t>
-      </w:r>
-      <w:r>
-        <w:rPr>
-          <w:bCs/>
-        </w:rPr>
-        <w:t xml:space="preserve">s) </w:t>
-      </w:r>
       <w:proofErr w:type="gramStart"/>
       <w:r>
-        <w:rPr>
-          <w:bCs/>
-          <w:spacing w:val="-3"/>
-        </w:rPr>
-        <w:t>DEVEDOR(</w:t>
+        <w:t>O(</w:t>
       </w:r>
       <w:proofErr w:type="gramEnd"/>
       <w:r>
-        <w:rPr>
-          <w:bCs/>
-          <w:spacing w:val="-3"/>
-        </w:rPr>
-        <w:t>ES)</w:t>
-      </w:r>
-      <w:r>
-        <w:rPr>
-          <w:bCs/>
-        </w:rPr>
-        <w:t xml:space="preserve"> pagará(</w:t>
+        <w:t>s) DEVEDOR(ES) pagará(</w:t>
       </w:r>
       <w:proofErr w:type="spellStart"/>
       <w:r>
-        <w:rPr>
-          <w:bCs/>
-        </w:rPr>
         <w:t>ão</w:t>
       </w:r>
       <w:proofErr w:type="spellEnd"/>
       <w:r>
-        <w:rPr>
-          <w:bCs/>
-        </w:rPr>
-        <w:t xml:space="preserve">) </w:t>
-      </w:r>
-      <w:r>
-        <w:rPr>
-          <w:bCs/>
-        </w:rPr>
-        <w:t xml:space="preserve">à </w:t>
-      </w:r>
-      <w:r>
-        <w:rPr>
-          <w:bCs/>
-        </w:rPr>
-        <w:t>CREDOR</w:t>
-      </w:r>
-      <w:r>
-        <w:rPr>
-          <w:bCs/>
-        </w:rPr>
-        <w:t>A</w:t>
-      </w:r>
-      <w:r>
-        <w:rPr>
-          <w:bCs/>
-        </w:rPr>
-        <w:t xml:space="preserve"> ou a quem vier a sucedê-la, uma taxa de ocupação do imóvel, por mês ou fração, no valor correspondente a 1% (um por cento) do valor do imóvel </w:t>
-      </w:r>
-      <w:r>
-        <w:t>apurado de conformidade com as disposições previstas na alínea a) acima</w:t>
-      </w:r>
-      <w:r>
-        <w:rPr>
-          <w:bCs/>
-        </w:rPr>
-        <w:t xml:space="preserve">, computado e exigível desde a data da alienação em leilão até a data em que </w:t>
-      </w:r>
-      <w:r>
-        <w:rPr>
-          <w:bCs/>
-        </w:rPr>
-        <w:t>a</w:t>
-      </w:r>
-      <w:r>
-        <w:rPr>
-          <w:bCs/>
-        </w:rPr>
-        <w:t xml:space="preserve"> CREDOR</w:t>
-      </w:r>
-      <w:r>
-        <w:rPr>
-          <w:bCs/>
-        </w:rPr>
-        <w:t>A</w:t>
-      </w:r>
-      <w:r>
-        <w:rPr>
-          <w:bCs/>
-        </w:rPr>
-        <w:t xml:space="preserve"> ou seus sucessores, vier(em) a ser imitida(os) na posse do imóvel</w:t>
-      </w:r>
-      <w:r>
-        <w:t>;</w:t>
+        <w:t xml:space="preserve">) ao CREDOR ou a quem vier a sucedê-la, uma taxa de ocupação do imóvel, por mês ou fração, no valor correspondente a 1% (um por cento) do valor do imóvel, computado e exigível desde a data da consolidação da propriedade fiduciária no patrimônio do credor </w:t>
+      </w:r>
+      <w:proofErr w:type="spellStart"/>
+      <w:r>
+        <w:t>fiduciante</w:t>
+      </w:r>
+      <w:proofErr w:type="spellEnd"/>
+      <w:r>
+        <w:t xml:space="preserve"> até a data em que o CREDOR ou seus sucessores, vier(em) a ser imitida(os) na posse do imóvel;</w:t>
       </w:r>
     </w:p>
     <w:p>
@@ -13849,7 +12717,6 @@
           <w:tab w:val="left" w:pos="709"/>
         </w:tabs>
         <w:spacing w:line="288" w:lineRule="auto"/>
-        <w:ind w:left="993" w:hanging="284"/>
         <w:jc w:val="both"/>
       </w:pPr>
     </w:p>
@@ -19497,8 +18364,6 @@
           <w:spacing w:val="-3"/>
         </w:rPr>
       </w:pPr>
-      <w:bookmarkStart w:id="5" w:name="_GoBack"/>
-      <w:bookmarkEnd w:id="5"/>
     </w:p>
     <w:p>
       <w:pPr>
@@ -26518,7 +25383,7 @@
 </file>
 
 <file path=customXml/itemProps1.xml><?xml version="1.0" encoding="utf-8"?>
-<ds:datastoreItem xmlns:ds="http://schemas.openxmlformats.org/officeDocument/2006/customXml" ds:itemID="{8FE6209E-AAF1-41B0-938D-E5993AEC4858}">
+<ds:datastoreItem xmlns:ds="http://schemas.openxmlformats.org/officeDocument/2006/customXml" ds:itemID="{7E062907-EBE8-40EA-BE5D-9C8F48F2EB6A}">
   <ds:schemaRefs>
     <ds:schemaRef ds:uri="http://schemas.openxmlformats.org/officeDocument/2006/bibliography"/>
   </ds:schemaRefs>

</xml_diff>

<commit_message>
att contratos e pagamento antecipado
</commit_message>
<xml_diff>
--- a/galleriafinancas/src/resource/AquisicaoCCI.docx
+++ b/galleriafinancas/src/resource/AquisicaoCCI.docx
@@ -3194,8 +3194,6 @@
                   <w:r>
                     <w:t>°</w:t>
                   </w:r>
-                  <w:bookmarkStart w:id="4" w:name="_GoBack"/>
-                  <w:bookmarkEnd w:id="4"/>
                   <w:r>
                     <w:t xml:space="preserve"> Cartório de Registro de Imóveis de cidadeImovel/ufImovel</w:t>
                   </w:r>
@@ -3263,6 +3261,14 @@
                 <w:p>
                   <w:r>
                     <w:t>Inscrição Municipal</w:t>
+                  </w:r>
+                  <w:r>
+                    <w:t>/cadast</w:t>
+                  </w:r>
+                  <w:bookmarkStart w:id="4" w:name="_GoBack"/>
+                  <w:bookmarkEnd w:id="4"/>
+                  <w:r>
+                    <w:t>ro</w:t>
                   </w:r>
                 </w:p>
               </w:tc>
@@ -23952,7 +23958,7 @@
 </file>
 
 <file path=customXml/itemProps1.xml><?xml version="1.0" encoding="utf-8"?>
-<ds:datastoreItem xmlns:ds="http://schemas.openxmlformats.org/officeDocument/2006/customXml" ds:itemID="{50E69749-1A22-489E-A956-7FE3A722EDC2}">
+<ds:datastoreItem xmlns:ds="http://schemas.openxmlformats.org/officeDocument/2006/customXml" ds:itemID="{C0F8F6F2-9A5F-4FB3-A4BF-980678A385F3}">
   <ds:schemaRefs>
     <ds:schemaRef ds:uri="http://schemas.openxmlformats.org/officeDocument/2006/bibliography"/>
   </ds:schemaRefs>

</xml_diff>